<commit_message>
Se agregan correcciones de la definicion de la BD.
</commit_message>
<xml_diff>
--- a/Prácticas/Práctica 5/Práctica 5.docx
+++ b/Prácticas/Práctica 5/Práctica 5.docx
@@ -128,7 +128,10 @@
     </w:p>
     <w:p>
       <w:pPr>
-        <w:jc w:val="center"/>
+        <w:jc w:val="both"/>
+        <w:rPr>
+          <w:b/>
+        </w:rPr>
       </w:pPr>
     </w:p>
     <w:p>
@@ -148,18 +151,22 @@
     <w:tbl>
       <w:tblPr>
         <w:tblStyle w:val="Tablaconcuadrcula"/>
-        <w:tblW w:w="0" w:type="auto"/>
+        <w:tblW w:w="11199" w:type="dxa"/>
+        <w:tblInd w:w="-1139" w:type="dxa"/>
+        <w:tblLayout w:type="fixed"/>
         <w:tblLook w:val="04A0" w:firstRow="1" w:lastRow="0" w:firstColumn="1" w:lastColumn="0" w:noHBand="0" w:noVBand="1"/>
       </w:tblPr>
       <w:tblGrid>
-        <w:gridCol w:w="976"/>
-        <w:gridCol w:w="4330"/>
-        <w:gridCol w:w="3522"/>
+        <w:gridCol w:w="567"/>
+        <w:gridCol w:w="1276"/>
+        <w:gridCol w:w="3686"/>
+        <w:gridCol w:w="1701"/>
+        <w:gridCol w:w="3969"/>
       </w:tblGrid>
       <w:tr>
         <w:tc>
           <w:tcPr>
-            <w:tcW w:w="988" w:type="dxa"/>
+            <w:tcW w:w="567" w:type="dxa"/>
             <w:shd w:val="clear" w:color="auto" w:fill="B4C6E7" w:themeFill="accent5" w:themeFillTint="66"/>
           </w:tcPr>
           <w:p>
@@ -172,14 +179,15 @@
             <w:r>
               <w:rPr>
                 <w:b/>
+                <w:sz w:val="16"/>
               </w:rPr>
-              <w:t>Número de Tabla</w:t>
-            </w:r>
-          </w:p>
-        </w:tc>
-        <w:tc>
-          <w:tcPr>
-            <w:tcW w:w="4897" w:type="dxa"/>
+              <w:t>No</w:t>
+            </w:r>
+          </w:p>
+        </w:tc>
+        <w:tc>
+          <w:tcPr>
+            <w:tcW w:w="1276" w:type="dxa"/>
             <w:shd w:val="clear" w:color="auto" w:fill="B4C6E7" w:themeFill="accent5" w:themeFillTint="66"/>
           </w:tcPr>
           <w:p>
@@ -199,7 +207,7 @@
         </w:tc>
         <w:tc>
           <w:tcPr>
-            <w:tcW w:w="2943" w:type="dxa"/>
+            <w:tcW w:w="3686" w:type="dxa"/>
             <w:shd w:val="clear" w:color="auto" w:fill="B4C6E7" w:themeFill="accent5" w:themeFillTint="66"/>
           </w:tcPr>
           <w:p>
@@ -217,11 +225,57 @@
             </w:r>
           </w:p>
         </w:tc>
+        <w:tc>
+          <w:tcPr>
+            <w:tcW w:w="1701" w:type="dxa"/>
+            <w:shd w:val="clear" w:color="auto" w:fill="B4C6E7" w:themeFill="accent5" w:themeFillTint="66"/>
+          </w:tcPr>
+          <w:p>
+            <w:pPr>
+              <w:jc w:val="center"/>
+              <w:rPr>
+                <w:b/>
+              </w:rPr>
+            </w:pPr>
+            <w:r>
+              <w:rPr>
+                <w:b/>
+              </w:rPr>
+              <w:t>Tipo de Dato</w:t>
+            </w:r>
+          </w:p>
+        </w:tc>
+        <w:tc>
+          <w:tcPr>
+            <w:tcW w:w="3969" w:type="dxa"/>
+            <w:shd w:val="clear" w:color="auto" w:fill="B4C6E7" w:themeFill="accent5" w:themeFillTint="66"/>
+          </w:tcPr>
+          <w:p>
+            <w:pPr>
+              <w:jc w:val="center"/>
+              <w:rPr>
+                <w:b/>
+              </w:rPr>
+            </w:pPr>
+            <w:r>
+              <w:rPr>
+                <w:b/>
+              </w:rPr>
+              <w:t>Descripción</w:t>
+            </w:r>
+            <w:r>
+              <w:rPr>
+                <w:b/>
+              </w:rPr>
+              <w:t xml:space="preserve"> del atributo</w:t>
+            </w:r>
+          </w:p>
+        </w:tc>
       </w:tr>
       <w:tr>
         <w:tc>
           <w:tcPr>
-            <w:tcW w:w="988" w:type="dxa"/>
+            <w:tcW w:w="567" w:type="dxa"/>
           </w:tcPr>
           <w:p>
             <w:pPr>
@@ -234,7 +288,7 @@
         </w:tc>
         <w:tc>
           <w:tcPr>
-            <w:tcW w:w="4897" w:type="dxa"/>
+            <w:tcW w:w="1276" w:type="dxa"/>
           </w:tcPr>
           <w:p>
             <w:pPr>
@@ -247,7 +301,7 @@
         </w:tc>
         <w:tc>
           <w:tcPr>
-            <w:tcW w:w="2943" w:type="dxa"/>
+            <w:tcW w:w="3686" w:type="dxa"/>
           </w:tcPr>
           <w:p>
             <w:pPr>
@@ -257,11 +311,13 @@
             <w:r>
               <w:t>Rfc_cliente</w:t>
             </w:r>
-          </w:p>
-          <w:p>
-            <w:pPr>
-              <w:jc w:val="both"/>
-            </w:pPr>
+            <w:proofErr w:type="spellEnd"/>
+          </w:p>
+          <w:p>
+            <w:pPr>
+              <w:jc w:val="both"/>
+            </w:pPr>
+            <w:proofErr w:type="spellStart"/>
             <w:r>
               <w:t>nombre_cliente</w:t>
             </w:r>
@@ -356,13 +412,246 @@
               <w:t>numero_interior_cliente</w:t>
             </w:r>
             <w:proofErr w:type="spellEnd"/>
+          </w:p>
+        </w:tc>
+        <w:tc>
+          <w:tcPr>
+            <w:tcW w:w="1701" w:type="dxa"/>
+          </w:tcPr>
+          <w:p>
+            <w:pPr>
+              <w:jc w:val="both"/>
+            </w:pPr>
+            <w:proofErr w:type="spellStart"/>
+            <w:r>
+              <w:t>character</w:t>
+            </w:r>
+            <w:proofErr w:type="spellEnd"/>
+            <w:r>
+              <w:t>(13)</w:t>
+            </w:r>
+          </w:p>
+          <w:p>
+            <w:pPr>
+              <w:jc w:val="both"/>
+            </w:pPr>
+            <w:proofErr w:type="spellStart"/>
+            <w:r>
+              <w:t>character</w:t>
+            </w:r>
+            <w:proofErr w:type="spellEnd"/>
+            <w:r>
+              <w:t xml:space="preserve"> (20)</w:t>
+            </w:r>
+          </w:p>
+          <w:p>
+            <w:pPr>
+              <w:jc w:val="both"/>
+            </w:pPr>
+            <w:proofErr w:type="spellStart"/>
+            <w:r>
+              <w:t>character</w:t>
+            </w:r>
+            <w:proofErr w:type="spellEnd"/>
+            <w:r>
+              <w:t xml:space="preserve"> (20)</w:t>
+            </w:r>
+          </w:p>
+          <w:p>
+            <w:pPr>
+              <w:jc w:val="both"/>
+            </w:pPr>
+            <w:proofErr w:type="spellStart"/>
+            <w:r>
+              <w:t>character</w:t>
+            </w:r>
+            <w:proofErr w:type="spellEnd"/>
+            <w:r>
+              <w:t xml:space="preserve"> (20)</w:t>
+            </w:r>
+          </w:p>
+          <w:p>
+            <w:pPr>
+              <w:jc w:val="both"/>
+            </w:pPr>
+            <w:r>
+              <w:t>date</w:t>
+            </w:r>
+          </w:p>
+          <w:p>
+            <w:pPr>
+              <w:jc w:val="both"/>
+            </w:pPr>
+            <w:proofErr w:type="spellStart"/>
+            <w:r>
+              <w:t>character</w:t>
+            </w:r>
+            <w:proofErr w:type="spellEnd"/>
+            <w:r>
+              <w:t xml:space="preserve"> (20)</w:t>
+            </w:r>
+          </w:p>
+          <w:p>
+            <w:pPr>
+              <w:jc w:val="both"/>
+            </w:pPr>
+            <w:proofErr w:type="spellStart"/>
+            <w:r>
+              <w:t>character</w:t>
+            </w:r>
+            <w:proofErr w:type="spellEnd"/>
+            <w:r>
+              <w:t xml:space="preserve"> (20)</w:t>
+            </w:r>
+          </w:p>
+          <w:p>
+            <w:pPr>
+              <w:jc w:val="both"/>
+            </w:pPr>
+            <w:proofErr w:type="spellStart"/>
+            <w:r>
+              <w:t>character</w:t>
+            </w:r>
+            <w:proofErr w:type="spellEnd"/>
+            <w:r>
+              <w:t xml:space="preserve"> (20)</w:t>
+            </w:r>
+          </w:p>
+          <w:p>
+            <w:pPr>
+              <w:jc w:val="both"/>
+            </w:pPr>
+            <w:proofErr w:type="spellStart"/>
+            <w:r>
+              <w:t>character</w:t>
+            </w:r>
+            <w:proofErr w:type="spellEnd"/>
+            <w:r>
+              <w:t xml:space="preserve"> (20)</w:t>
+            </w:r>
+          </w:p>
+          <w:p>
+            <w:pPr>
+              <w:jc w:val="both"/>
+            </w:pPr>
+            <w:proofErr w:type="spellStart"/>
+            <w:r>
+              <w:t>character</w:t>
+            </w:r>
+            <w:proofErr w:type="spellEnd"/>
+            <w:r>
+              <w:t xml:space="preserve"> (20)</w:t>
+            </w:r>
+          </w:p>
+          <w:p>
+            <w:pPr>
+              <w:jc w:val="both"/>
+            </w:pPr>
+            <w:proofErr w:type="spellStart"/>
+            <w:r>
+              <w:t>integer</w:t>
+            </w:r>
+            <w:proofErr w:type="spellEnd"/>
+          </w:p>
+        </w:tc>
+        <w:tc>
+          <w:tcPr>
+            <w:tcW w:w="3969" w:type="dxa"/>
+          </w:tcPr>
+          <w:p>
+            <w:pPr>
+              <w:jc w:val="both"/>
+            </w:pPr>
+            <w:r>
+              <w:t>Identificador del cliente.</w:t>
+            </w:r>
+          </w:p>
+          <w:p>
+            <w:pPr>
+              <w:jc w:val="both"/>
+            </w:pPr>
+            <w:r>
+              <w:t>Nombre del cliente.</w:t>
+            </w:r>
+          </w:p>
+          <w:p>
+            <w:pPr>
+              <w:jc w:val="both"/>
+            </w:pPr>
+            <w:r>
+              <w:t>Apellido Paterno del cliente</w:t>
+            </w:r>
+          </w:p>
+          <w:p>
+            <w:pPr>
+              <w:jc w:val="both"/>
+            </w:pPr>
+            <w:r>
+              <w:t>Apellido Materno del cliente</w:t>
+            </w:r>
+          </w:p>
+          <w:p>
+            <w:pPr>
+              <w:jc w:val="both"/>
+            </w:pPr>
+            <w:r>
+              <w:t>Fecha de nacimiento del cliente</w:t>
+            </w:r>
+          </w:p>
+          <w:p>
+            <w:pPr>
+              <w:jc w:val="both"/>
+            </w:pPr>
+            <w:r>
+              <w:t>Calle donde vive el cliente.</w:t>
+            </w:r>
+          </w:p>
+          <w:p>
+            <w:pPr>
+              <w:jc w:val="both"/>
+            </w:pPr>
+            <w:r>
+              <w:t>Colonia donde vive el cliente.</w:t>
+            </w:r>
+          </w:p>
+          <w:p>
+            <w:pPr>
+              <w:jc w:val="both"/>
+            </w:pPr>
+            <w:r>
+              <w:t>Delegación donde vive el cliente.</w:t>
+            </w:r>
+          </w:p>
+          <w:p>
+            <w:pPr>
+              <w:jc w:val="both"/>
+            </w:pPr>
+            <w:r>
+              <w:t>Estado donde vive el cliente.</w:t>
+            </w:r>
+          </w:p>
+          <w:p>
+            <w:pPr>
+              <w:jc w:val="both"/>
+            </w:pPr>
+            <w:r>
+              <w:t>Ciudad donde vive el cliente.</w:t>
+            </w:r>
+          </w:p>
+          <w:p>
+            <w:pPr>
+              <w:jc w:val="both"/>
+            </w:pPr>
+            <w:r>
+              <w:t>Número interior del domicilio del cliente.</w:t>
+            </w:r>
           </w:p>
         </w:tc>
       </w:tr>
       <w:tr>
         <w:tc>
           <w:tcPr>
-            <w:tcW w:w="988" w:type="dxa"/>
+            <w:tcW w:w="567" w:type="dxa"/>
           </w:tcPr>
           <w:p>
             <w:pPr>
@@ -375,7 +664,7 @@
         </w:tc>
         <w:tc>
           <w:tcPr>
-            <w:tcW w:w="4897" w:type="dxa"/>
+            <w:tcW w:w="1276" w:type="dxa"/>
           </w:tcPr>
           <w:p>
             <w:pPr>
@@ -390,7 +679,7 @@
         </w:tc>
         <w:tc>
           <w:tcPr>
-            <w:tcW w:w="2943" w:type="dxa"/>
+            <w:tcW w:w="3686" w:type="dxa"/>
           </w:tcPr>
           <w:p>
             <w:pPr>
@@ -411,13 +700,67 @@
               <w:t>Id_motherboard</w:t>
             </w:r>
             <w:proofErr w:type="spellEnd"/>
+          </w:p>
+        </w:tc>
+        <w:tc>
+          <w:tcPr>
+            <w:tcW w:w="1701" w:type="dxa"/>
+          </w:tcPr>
+          <w:p>
+            <w:pPr>
+              <w:jc w:val="both"/>
+            </w:pPr>
+            <w:proofErr w:type="spellStart"/>
+            <w:r>
+              <w:t>integer</w:t>
+            </w:r>
+            <w:proofErr w:type="spellEnd"/>
+          </w:p>
+          <w:p>
+            <w:pPr>
+              <w:jc w:val="both"/>
+            </w:pPr>
+            <w:proofErr w:type="spellStart"/>
+            <w:r>
+              <w:t>integer</w:t>
+            </w:r>
+            <w:proofErr w:type="spellEnd"/>
+          </w:p>
+        </w:tc>
+        <w:tc>
+          <w:tcPr>
+            <w:tcW w:w="3969" w:type="dxa"/>
+          </w:tcPr>
+          <w:p>
+            <w:pPr>
+              <w:jc w:val="both"/>
+            </w:pPr>
+            <w:r>
+              <w:t>Identificador del producto.</w:t>
+            </w:r>
+          </w:p>
+          <w:p>
+            <w:pPr>
+              <w:jc w:val="both"/>
+            </w:pPr>
+            <w:r>
+              <w:t xml:space="preserve">Identificador de la </w:t>
+            </w:r>
+            <w:proofErr w:type="spellStart"/>
+            <w:r>
+              <w:t>motherboard</w:t>
+            </w:r>
+            <w:proofErr w:type="spellEnd"/>
+            <w:r>
+              <w:t>.</w:t>
+            </w:r>
           </w:p>
         </w:tc>
       </w:tr>
       <w:tr>
         <w:tc>
           <w:tcPr>
-            <w:tcW w:w="988" w:type="dxa"/>
+            <w:tcW w:w="567" w:type="dxa"/>
           </w:tcPr>
           <w:p>
             <w:pPr>
@@ -430,7 +773,7 @@
         </w:tc>
         <w:tc>
           <w:tcPr>
-            <w:tcW w:w="4897" w:type="dxa"/>
+            <w:tcW w:w="1276" w:type="dxa"/>
           </w:tcPr>
           <w:p>
             <w:pPr>
@@ -445,7 +788,7 @@
         </w:tc>
         <w:tc>
           <w:tcPr>
-            <w:tcW w:w="2943" w:type="dxa"/>
+            <w:tcW w:w="3686" w:type="dxa"/>
           </w:tcPr>
           <w:p>
             <w:pPr>
@@ -463,6 +806,55 @@
             </w:pPr>
             <w:r>
               <w:t>componente</w:t>
+            </w:r>
+          </w:p>
+        </w:tc>
+        <w:tc>
+          <w:tcPr>
+            <w:tcW w:w="1701" w:type="dxa"/>
+          </w:tcPr>
+          <w:p>
+            <w:pPr>
+              <w:jc w:val="both"/>
+            </w:pPr>
+            <w:proofErr w:type="spellStart"/>
+            <w:r>
+              <w:t>Integer</w:t>
+            </w:r>
+            <w:proofErr w:type="spellEnd"/>
+          </w:p>
+          <w:p>
+            <w:pPr>
+              <w:jc w:val="both"/>
+            </w:pPr>
+            <w:proofErr w:type="spellStart"/>
+            <w:r>
+              <w:t>character</w:t>
+            </w:r>
+            <w:proofErr w:type="spellEnd"/>
+            <w:r>
+              <w:t>(20)</w:t>
+            </w:r>
+          </w:p>
+        </w:tc>
+        <w:tc>
+          <w:tcPr>
+            <w:tcW w:w="3969" w:type="dxa"/>
+          </w:tcPr>
+          <w:p>
+            <w:pPr>
+              <w:jc w:val="both"/>
+            </w:pPr>
+            <w:r>
+              <w:t>Número del pedido.</w:t>
+            </w:r>
+          </w:p>
+          <w:p>
+            <w:pPr>
+              <w:jc w:val="both"/>
+            </w:pPr>
+            <w:r>
+              <w:t>Componente incluido en el pedido.</w:t>
             </w:r>
           </w:p>
         </w:tc>
@@ -470,7 +862,7 @@
       <w:tr>
         <w:tc>
           <w:tcPr>
-            <w:tcW w:w="988" w:type="dxa"/>
+            <w:tcW w:w="567" w:type="dxa"/>
           </w:tcPr>
           <w:p>
             <w:pPr>
@@ -483,7 +875,7 @@
         </w:tc>
         <w:tc>
           <w:tcPr>
-            <w:tcW w:w="4897" w:type="dxa"/>
+            <w:tcW w:w="1276" w:type="dxa"/>
           </w:tcPr>
           <w:p>
             <w:pPr>
@@ -498,7 +890,7 @@
         </w:tc>
         <w:tc>
           <w:tcPr>
-            <w:tcW w:w="2943" w:type="dxa"/>
+            <w:tcW w:w="3686" w:type="dxa"/>
           </w:tcPr>
           <w:p>
             <w:pPr>
@@ -519,26 +911,84 @@
               <w:t>correo_cliente</w:t>
             </w:r>
             <w:proofErr w:type="spellEnd"/>
+          </w:p>
+        </w:tc>
+        <w:tc>
+          <w:tcPr>
+            <w:tcW w:w="1701" w:type="dxa"/>
+          </w:tcPr>
+          <w:p>
+            <w:pPr>
+              <w:jc w:val="both"/>
+            </w:pPr>
+            <w:proofErr w:type="spellStart"/>
+            <w:r>
+              <w:t>character</w:t>
+            </w:r>
+            <w:proofErr w:type="spellEnd"/>
+            <w:r>
+              <w:t xml:space="preserve"> (13)</w:t>
+            </w:r>
+          </w:p>
+          <w:p>
+            <w:pPr>
+              <w:jc w:val="both"/>
+            </w:pPr>
+            <w:proofErr w:type="spellStart"/>
+            <w:r>
+              <w:t>character</w:t>
+            </w:r>
+            <w:proofErr w:type="spellEnd"/>
+            <w:r>
+              <w:t xml:space="preserve"> (30)</w:t>
+            </w:r>
+          </w:p>
+          <w:p>
+            <w:pPr>
+              <w:jc w:val="both"/>
+            </w:pPr>
+          </w:p>
+        </w:tc>
+        <w:tc>
+          <w:tcPr>
+            <w:tcW w:w="3969" w:type="dxa"/>
+          </w:tcPr>
+          <w:p>
+            <w:pPr>
+              <w:jc w:val="both"/>
+            </w:pPr>
+            <w:r>
+              <w:t>Identificador del cliente.</w:t>
+            </w:r>
+          </w:p>
+          <w:p>
+            <w:pPr>
+              <w:jc w:val="both"/>
+            </w:pPr>
+            <w:r>
+              <w:t>Correo electrónico del cliente.</w:t>
+            </w:r>
           </w:p>
         </w:tc>
       </w:tr>
       <w:tr>
         <w:tc>
           <w:tcPr>
-            <w:tcW w:w="988" w:type="dxa"/>
-          </w:tcPr>
-          <w:p>
-            <w:pPr>
-              <w:jc w:val="both"/>
-            </w:pPr>
-            <w:r>
+            <w:tcW w:w="567" w:type="dxa"/>
+          </w:tcPr>
+          <w:p>
+            <w:pPr>
+              <w:jc w:val="both"/>
+            </w:pPr>
+            <w:r>
+              <w:lastRenderedPageBreak/>
               <w:t>5</w:t>
             </w:r>
           </w:p>
         </w:tc>
         <w:tc>
           <w:tcPr>
-            <w:tcW w:w="4897" w:type="dxa"/>
+            <w:tcW w:w="1276" w:type="dxa"/>
           </w:tcPr>
           <w:p>
             <w:pPr>
@@ -553,7 +1003,7 @@
         </w:tc>
         <w:tc>
           <w:tcPr>
-            <w:tcW w:w="2943" w:type="dxa"/>
+            <w:tcW w:w="3686" w:type="dxa"/>
           </w:tcPr>
           <w:p>
             <w:pPr>
@@ -574,27 +1024,78 @@
               <w:t>correo_proveedor</w:t>
             </w:r>
             <w:proofErr w:type="spellEnd"/>
+          </w:p>
+        </w:tc>
+        <w:tc>
+          <w:tcPr>
+            <w:tcW w:w="1701" w:type="dxa"/>
+          </w:tcPr>
+          <w:p>
+            <w:pPr>
+              <w:jc w:val="both"/>
+            </w:pPr>
+            <w:proofErr w:type="spellStart"/>
+            <w:r>
+              <w:t>character</w:t>
+            </w:r>
+            <w:proofErr w:type="spellEnd"/>
+            <w:r>
+              <w:t xml:space="preserve"> (13)</w:t>
+            </w:r>
+          </w:p>
+          <w:p>
+            <w:pPr>
+              <w:jc w:val="both"/>
+            </w:pPr>
+            <w:proofErr w:type="spellStart"/>
+            <w:r>
+              <w:t>character</w:t>
+            </w:r>
+            <w:proofErr w:type="spellEnd"/>
+            <w:r>
+              <w:t xml:space="preserve"> (30)</w:t>
+            </w:r>
+          </w:p>
+        </w:tc>
+        <w:tc>
+          <w:tcPr>
+            <w:tcW w:w="3969" w:type="dxa"/>
+          </w:tcPr>
+          <w:p>
+            <w:pPr>
+              <w:jc w:val="both"/>
+            </w:pPr>
+            <w:r>
+              <w:t>Identificador del proveedor.</w:t>
+            </w:r>
+          </w:p>
+          <w:p>
+            <w:pPr>
+              <w:jc w:val="both"/>
+            </w:pPr>
+            <w:r>
+              <w:t>Correo electrónico del proveedor.</w:t>
+            </w:r>
           </w:p>
         </w:tc>
       </w:tr>
       <w:tr>
         <w:tc>
           <w:tcPr>
-            <w:tcW w:w="988" w:type="dxa"/>
-          </w:tcPr>
-          <w:p>
-            <w:pPr>
-              <w:jc w:val="both"/>
-            </w:pPr>
-            <w:r>
-              <w:lastRenderedPageBreak/>
+            <w:tcW w:w="567" w:type="dxa"/>
+          </w:tcPr>
+          <w:p>
+            <w:pPr>
+              <w:jc w:val="both"/>
+            </w:pPr>
+            <w:r>
               <w:t>6</w:t>
             </w:r>
           </w:p>
         </w:tc>
         <w:tc>
           <w:tcPr>
-            <w:tcW w:w="4897" w:type="dxa"/>
+            <w:tcW w:w="1276" w:type="dxa"/>
           </w:tcPr>
           <w:p>
             <w:pPr>
@@ -609,7 +1110,7 @@
         </w:tc>
         <w:tc>
           <w:tcPr>
-            <w:tcW w:w="2943" w:type="dxa"/>
+            <w:tcW w:w="3686" w:type="dxa"/>
           </w:tcPr>
           <w:p>
             <w:pPr>
@@ -630,13 +1131,78 @@
               <w:t>Tipo_disco_duro</w:t>
             </w:r>
             <w:proofErr w:type="spellEnd"/>
+          </w:p>
+        </w:tc>
+        <w:tc>
+          <w:tcPr>
+            <w:tcW w:w="1701" w:type="dxa"/>
+          </w:tcPr>
+          <w:p>
+            <w:pPr>
+              <w:jc w:val="both"/>
+            </w:pPr>
+            <w:proofErr w:type="spellStart"/>
+            <w:r>
+              <w:t>Integer</w:t>
+            </w:r>
+            <w:proofErr w:type="spellEnd"/>
+          </w:p>
+          <w:p>
+            <w:pPr>
+              <w:jc w:val="both"/>
+            </w:pPr>
+            <w:proofErr w:type="spellStart"/>
+            <w:r>
+              <w:t>character</w:t>
+            </w:r>
+            <w:proofErr w:type="spellEnd"/>
+            <w:r>
+              <w:t xml:space="preserve"> (20)</w:t>
+            </w:r>
+          </w:p>
+        </w:tc>
+        <w:tc>
+          <w:tcPr>
+            <w:tcW w:w="3969" w:type="dxa"/>
+          </w:tcPr>
+          <w:p>
+            <w:pPr>
+              <w:jc w:val="both"/>
+            </w:pPr>
+            <w:r>
+              <w:t>Identificador del producto.</w:t>
+            </w:r>
+          </w:p>
+          <w:p>
+            <w:pPr>
+              <w:jc w:val="both"/>
+            </w:pPr>
+            <w:r>
+              <w:t>Tipo del disco duro. (SATA, SSD</w:t>
+            </w:r>
+            <w:proofErr w:type="gramStart"/>
+            <w:r>
+              <w:t>,SAS</w:t>
+            </w:r>
+            <w:proofErr w:type="gramEnd"/>
+            <w:r>
+              <w:t xml:space="preserve">, </w:t>
+            </w:r>
+            <w:proofErr w:type="spellStart"/>
+            <w:r>
+              <w:t>etc</w:t>
+            </w:r>
+            <w:proofErr w:type="spellEnd"/>
+            <w:r>
+              <w:t>).</w:t>
+            </w:r>
           </w:p>
         </w:tc>
       </w:tr>
       <w:tr>
         <w:tc>
           <w:tcPr>
-            <w:tcW w:w="988" w:type="dxa"/>
+            <w:tcW w:w="567" w:type="dxa"/>
           </w:tcPr>
           <w:p>
             <w:pPr>
@@ -649,7 +1215,7 @@
         </w:tc>
         <w:tc>
           <w:tcPr>
-            <w:tcW w:w="4897" w:type="dxa"/>
+            <w:tcW w:w="1276" w:type="dxa"/>
           </w:tcPr>
           <w:p>
             <w:pPr>
@@ -664,7 +1230,7 @@
         </w:tc>
         <w:tc>
           <w:tcPr>
-            <w:tcW w:w="2943" w:type="dxa"/>
+            <w:tcW w:w="3686" w:type="dxa"/>
           </w:tcPr>
           <w:p>
             <w:pPr>
@@ -695,13 +1261,96 @@
               <w:t>tipo_dispositivo_de_entrada</w:t>
             </w:r>
             <w:proofErr w:type="spellEnd"/>
+          </w:p>
+        </w:tc>
+        <w:tc>
+          <w:tcPr>
+            <w:tcW w:w="1701" w:type="dxa"/>
+          </w:tcPr>
+          <w:p>
+            <w:pPr>
+              <w:jc w:val="both"/>
+            </w:pPr>
+            <w:proofErr w:type="spellStart"/>
+            <w:r>
+              <w:t>integer</w:t>
+            </w:r>
+            <w:proofErr w:type="spellEnd"/>
+          </w:p>
+          <w:p>
+            <w:pPr>
+              <w:jc w:val="both"/>
+            </w:pPr>
+            <w:proofErr w:type="spellStart"/>
+            <w:r>
+              <w:t>integer</w:t>
+            </w:r>
+            <w:proofErr w:type="spellEnd"/>
+          </w:p>
+          <w:p>
+            <w:pPr>
+              <w:jc w:val="both"/>
+            </w:pPr>
+            <w:proofErr w:type="spellStart"/>
+            <w:r>
+              <w:t>character</w:t>
+            </w:r>
+            <w:proofErr w:type="spellEnd"/>
+            <w:r>
+              <w:t xml:space="preserve"> (20)</w:t>
+            </w:r>
+          </w:p>
+        </w:tc>
+        <w:tc>
+          <w:tcPr>
+            <w:tcW w:w="3969" w:type="dxa"/>
+          </w:tcPr>
+          <w:p>
+            <w:pPr>
+              <w:jc w:val="both"/>
+            </w:pPr>
+            <w:r>
+              <w:t>Identificador del dispositivo de entrada.</w:t>
+            </w:r>
+          </w:p>
+          <w:p>
+            <w:pPr>
+              <w:jc w:val="both"/>
+            </w:pPr>
+            <w:r>
+              <w:t>Identificador del producto.</w:t>
+            </w:r>
+          </w:p>
+          <w:p>
+            <w:pPr>
+              <w:jc w:val="both"/>
+            </w:pPr>
+            <w:r>
+              <w:t xml:space="preserve">Tipo del dispositivo de </w:t>
+            </w:r>
+            <w:proofErr w:type="gramStart"/>
+            <w:r>
+              <w:t>entrada(</w:t>
+            </w:r>
+            <w:proofErr w:type="gramEnd"/>
+            <w:r>
+              <w:t xml:space="preserve">mouse, teclado, </w:t>
+            </w:r>
+            <w:proofErr w:type="spellStart"/>
+            <w:r>
+              <w:t>etc</w:t>
+            </w:r>
+            <w:proofErr w:type="spellEnd"/>
+            <w:r>
+              <w:t>).</w:t>
+            </w:r>
           </w:p>
         </w:tc>
       </w:tr>
       <w:tr>
         <w:tc>
           <w:tcPr>
-            <w:tcW w:w="988" w:type="dxa"/>
+            <w:tcW w:w="567" w:type="dxa"/>
           </w:tcPr>
           <w:p>
             <w:pPr>
@@ -714,7 +1363,7 @@
         </w:tc>
         <w:tc>
           <w:tcPr>
-            <w:tcW w:w="4897" w:type="dxa"/>
+            <w:tcW w:w="1276" w:type="dxa"/>
           </w:tcPr>
           <w:p>
             <w:pPr>
@@ -729,7 +1378,7 @@
         </w:tc>
         <w:tc>
           <w:tcPr>
-            <w:tcW w:w="2943" w:type="dxa"/>
+            <w:tcW w:w="3686" w:type="dxa"/>
           </w:tcPr>
           <w:p>
             <w:pPr>
@@ -760,13 +1409,88 @@
               <w:t>tipo_dispositivo_de_salida</w:t>
             </w:r>
             <w:proofErr w:type="spellEnd"/>
+          </w:p>
+        </w:tc>
+        <w:tc>
+          <w:tcPr>
+            <w:tcW w:w="1701" w:type="dxa"/>
+          </w:tcPr>
+          <w:p>
+            <w:pPr>
+              <w:jc w:val="both"/>
+            </w:pPr>
+            <w:proofErr w:type="spellStart"/>
+            <w:r>
+              <w:t>integer</w:t>
+            </w:r>
+            <w:proofErr w:type="spellEnd"/>
+          </w:p>
+          <w:p>
+            <w:pPr>
+              <w:jc w:val="both"/>
+            </w:pPr>
+            <w:proofErr w:type="spellStart"/>
+            <w:r>
+              <w:t>integer</w:t>
+            </w:r>
+            <w:proofErr w:type="spellEnd"/>
+          </w:p>
+          <w:p>
+            <w:pPr>
+              <w:jc w:val="both"/>
+            </w:pPr>
+            <w:proofErr w:type="spellStart"/>
+            <w:r>
+              <w:t>character</w:t>
+            </w:r>
+            <w:proofErr w:type="spellEnd"/>
+            <w:r>
+              <w:t xml:space="preserve"> (20)</w:t>
+            </w:r>
+          </w:p>
+        </w:tc>
+        <w:tc>
+          <w:tcPr>
+            <w:tcW w:w="3969" w:type="dxa"/>
+          </w:tcPr>
+          <w:p>
+            <w:pPr>
+              <w:jc w:val="both"/>
+            </w:pPr>
+            <w:r>
+              <w:t>Identificador del dispositivo de salida.</w:t>
+            </w:r>
+          </w:p>
+          <w:p>
+            <w:pPr>
+              <w:jc w:val="both"/>
+            </w:pPr>
+            <w:r>
+              <w:t>Identificador del producto.</w:t>
+            </w:r>
+          </w:p>
+          <w:p>
+            <w:pPr>
+              <w:jc w:val="both"/>
+            </w:pPr>
+            <w:r>
+              <w:t xml:space="preserve">Tipo de dispositivo de salida (Impresora, monitor, </w:t>
+            </w:r>
+            <w:proofErr w:type="spellStart"/>
+            <w:r>
+              <w:t>etc</w:t>
+            </w:r>
+            <w:proofErr w:type="spellEnd"/>
+            <w:r>
+              <w:t>).</w:t>
+            </w:r>
           </w:p>
         </w:tc>
       </w:tr>
       <w:tr>
         <w:tc>
           <w:tcPr>
-            <w:tcW w:w="988" w:type="dxa"/>
+            <w:tcW w:w="567" w:type="dxa"/>
           </w:tcPr>
           <w:p>
             <w:pPr>
@@ -779,7 +1503,7 @@
         </w:tc>
         <w:tc>
           <w:tcPr>
-            <w:tcW w:w="4897" w:type="dxa"/>
+            <w:tcW w:w="1276" w:type="dxa"/>
           </w:tcPr>
           <w:p>
             <w:pPr>
@@ -794,7 +1518,7 @@
         </w:tc>
         <w:tc>
           <w:tcPr>
-            <w:tcW w:w="2943" w:type="dxa"/>
+            <w:tcW w:w="3686" w:type="dxa"/>
           </w:tcPr>
           <w:p>
             <w:pPr>
@@ -815,13 +1539,65 @@
               <w:t>rfc_cliente</w:t>
             </w:r>
             <w:proofErr w:type="spellEnd"/>
+          </w:p>
+        </w:tc>
+        <w:tc>
+          <w:tcPr>
+            <w:tcW w:w="1701" w:type="dxa"/>
+          </w:tcPr>
+          <w:p>
+            <w:pPr>
+              <w:jc w:val="both"/>
+            </w:pPr>
+            <w:proofErr w:type="spellStart"/>
+            <w:r>
+              <w:t>character</w:t>
+            </w:r>
+            <w:proofErr w:type="spellEnd"/>
+            <w:r>
+              <w:t xml:space="preserve"> (13)</w:t>
+            </w:r>
+          </w:p>
+          <w:p>
+            <w:pPr>
+              <w:jc w:val="both"/>
+            </w:pPr>
+            <w:proofErr w:type="spellStart"/>
+            <w:r>
+              <w:t>character</w:t>
+            </w:r>
+            <w:proofErr w:type="spellEnd"/>
+            <w:r>
+              <w:t xml:space="preserve"> (13)</w:t>
+            </w:r>
+          </w:p>
+        </w:tc>
+        <w:tc>
+          <w:tcPr>
+            <w:tcW w:w="3969" w:type="dxa"/>
+          </w:tcPr>
+          <w:p>
+            <w:pPr>
+              <w:jc w:val="both"/>
+            </w:pPr>
+            <w:r>
+              <w:t>Identificador del mensajero.</w:t>
+            </w:r>
+          </w:p>
+          <w:p>
+            <w:pPr>
+              <w:jc w:val="both"/>
+            </w:pPr>
+            <w:r>
+              <w:t>Identificador del cliente.</w:t>
+            </w:r>
           </w:p>
         </w:tc>
       </w:tr>
       <w:tr>
         <w:tc>
           <w:tcPr>
-            <w:tcW w:w="988" w:type="dxa"/>
+            <w:tcW w:w="567" w:type="dxa"/>
           </w:tcPr>
           <w:p>
             <w:pPr>
@@ -834,7 +1610,7 @@
         </w:tc>
         <w:tc>
           <w:tcPr>
-            <w:tcW w:w="4897" w:type="dxa"/>
+            <w:tcW w:w="1276" w:type="dxa"/>
           </w:tcPr>
           <w:p>
             <w:pPr>
@@ -849,7 +1625,7 @@
         </w:tc>
         <w:tc>
           <w:tcPr>
-            <w:tcW w:w="2943" w:type="dxa"/>
+            <w:tcW w:w="3686" w:type="dxa"/>
           </w:tcPr>
           <w:p>
             <w:pPr>
@@ -870,13 +1646,65 @@
               <w:t>rfc_pedido</w:t>
             </w:r>
             <w:proofErr w:type="spellEnd"/>
+          </w:p>
+        </w:tc>
+        <w:tc>
+          <w:tcPr>
+            <w:tcW w:w="1701" w:type="dxa"/>
+          </w:tcPr>
+          <w:p>
+            <w:pPr>
+              <w:jc w:val="both"/>
+            </w:pPr>
+            <w:proofErr w:type="spellStart"/>
+            <w:r>
+              <w:t>character</w:t>
+            </w:r>
+            <w:proofErr w:type="spellEnd"/>
+            <w:r>
+              <w:t xml:space="preserve"> (13)</w:t>
+            </w:r>
+          </w:p>
+          <w:p>
+            <w:pPr>
+              <w:jc w:val="both"/>
+            </w:pPr>
+            <w:proofErr w:type="spellStart"/>
+            <w:r>
+              <w:t>character</w:t>
+            </w:r>
+            <w:proofErr w:type="spellEnd"/>
+            <w:r>
+              <w:t xml:space="preserve"> (13)</w:t>
+            </w:r>
+          </w:p>
+        </w:tc>
+        <w:tc>
+          <w:tcPr>
+            <w:tcW w:w="3969" w:type="dxa"/>
+          </w:tcPr>
+          <w:p>
+            <w:pPr>
+              <w:jc w:val="both"/>
+            </w:pPr>
+            <w:r>
+              <w:t>Identificador del mensajero.</w:t>
+            </w:r>
+          </w:p>
+          <w:p>
+            <w:pPr>
+              <w:jc w:val="both"/>
+            </w:pPr>
+            <w:r>
+              <w:t>Identificador del pedido.</w:t>
+            </w:r>
           </w:p>
         </w:tc>
       </w:tr>
       <w:tr>
         <w:tc>
           <w:tcPr>
-            <w:tcW w:w="988" w:type="dxa"/>
+            <w:tcW w:w="567" w:type="dxa"/>
           </w:tcPr>
           <w:p>
             <w:pPr>
@@ -889,7 +1717,7 @@
         </w:tc>
         <w:tc>
           <w:tcPr>
-            <w:tcW w:w="4897" w:type="dxa"/>
+            <w:tcW w:w="1276" w:type="dxa"/>
           </w:tcPr>
           <w:p>
             <w:pPr>
@@ -904,7 +1732,7 @@
         </w:tc>
         <w:tc>
           <w:tcPr>
-            <w:tcW w:w="2943" w:type="dxa"/>
+            <w:tcW w:w="3686" w:type="dxa"/>
           </w:tcPr>
           <w:p>
             <w:pPr>
@@ -1035,13 +1863,273 @@
               <w:t>Id_procesador</w:t>
             </w:r>
             <w:proofErr w:type="spellEnd"/>
+          </w:p>
+        </w:tc>
+        <w:tc>
+          <w:tcPr>
+            <w:tcW w:w="1701" w:type="dxa"/>
+          </w:tcPr>
+          <w:p>
+            <w:pPr>
+              <w:jc w:val="both"/>
+            </w:pPr>
+            <w:proofErr w:type="spellStart"/>
+            <w:r>
+              <w:t>integer</w:t>
+            </w:r>
+            <w:proofErr w:type="spellEnd"/>
+          </w:p>
+          <w:p>
+            <w:pPr>
+              <w:jc w:val="both"/>
+            </w:pPr>
+            <w:proofErr w:type="spellStart"/>
+            <w:r>
+              <w:t>integer</w:t>
+            </w:r>
+            <w:proofErr w:type="spellEnd"/>
+          </w:p>
+          <w:p>
+            <w:pPr>
+              <w:jc w:val="both"/>
+            </w:pPr>
+            <w:proofErr w:type="spellStart"/>
+            <w:r>
+              <w:t>integer</w:t>
+            </w:r>
+            <w:proofErr w:type="spellEnd"/>
+          </w:p>
+          <w:p>
+            <w:pPr>
+              <w:jc w:val="both"/>
+            </w:pPr>
+            <w:proofErr w:type="spellStart"/>
+            <w:r>
+              <w:t>integer</w:t>
+            </w:r>
+            <w:proofErr w:type="spellEnd"/>
+          </w:p>
+          <w:p>
+            <w:pPr>
+              <w:jc w:val="both"/>
+            </w:pPr>
+            <w:proofErr w:type="spellStart"/>
+            <w:r>
+              <w:t>integer</w:t>
+            </w:r>
+            <w:proofErr w:type="spellEnd"/>
+          </w:p>
+          <w:p>
+            <w:pPr>
+              <w:jc w:val="both"/>
+            </w:pPr>
+            <w:proofErr w:type="spellStart"/>
+            <w:r>
+              <w:t>integer</w:t>
+            </w:r>
+            <w:proofErr w:type="spellEnd"/>
+          </w:p>
+          <w:p>
+            <w:pPr>
+              <w:jc w:val="both"/>
+            </w:pPr>
+            <w:proofErr w:type="spellStart"/>
+            <w:r>
+              <w:t>integer</w:t>
+            </w:r>
+            <w:proofErr w:type="spellEnd"/>
+          </w:p>
+          <w:p>
+            <w:pPr>
+              <w:jc w:val="both"/>
+            </w:pPr>
+            <w:proofErr w:type="spellStart"/>
+            <w:r>
+              <w:t>integer</w:t>
+            </w:r>
+            <w:proofErr w:type="spellEnd"/>
+          </w:p>
+          <w:p>
+            <w:pPr>
+              <w:jc w:val="both"/>
+            </w:pPr>
+            <w:proofErr w:type="spellStart"/>
+            <w:r>
+              <w:t>integer</w:t>
+            </w:r>
+            <w:proofErr w:type="spellEnd"/>
+          </w:p>
+          <w:p>
+            <w:pPr>
+              <w:jc w:val="both"/>
+            </w:pPr>
+            <w:proofErr w:type="spellStart"/>
+            <w:r>
+              <w:t>integer</w:t>
+            </w:r>
+            <w:proofErr w:type="spellEnd"/>
+          </w:p>
+          <w:p>
+            <w:pPr>
+              <w:jc w:val="both"/>
+            </w:pPr>
+            <w:proofErr w:type="spellStart"/>
+            <w:r>
+              <w:t>integer</w:t>
+            </w:r>
+            <w:proofErr w:type="spellEnd"/>
+          </w:p>
+          <w:p>
+            <w:pPr>
+              <w:jc w:val="both"/>
+            </w:pPr>
+            <w:proofErr w:type="spellStart"/>
+            <w:r>
+              <w:t>integer</w:t>
+            </w:r>
+            <w:proofErr w:type="spellEnd"/>
+          </w:p>
+          <w:p>
+            <w:pPr>
+              <w:jc w:val="both"/>
+            </w:pPr>
+            <w:proofErr w:type="spellStart"/>
+            <w:r>
+              <w:t>integer</w:t>
+            </w:r>
+            <w:proofErr w:type="spellEnd"/>
+          </w:p>
+        </w:tc>
+        <w:tc>
+          <w:tcPr>
+            <w:tcW w:w="3969" w:type="dxa"/>
+          </w:tcPr>
+          <w:p>
+            <w:pPr>
+              <w:jc w:val="both"/>
+            </w:pPr>
+            <w:r>
+              <w:t>Identificador del equipo armado.</w:t>
+            </w:r>
+          </w:p>
+          <w:p>
+            <w:pPr>
+              <w:jc w:val="both"/>
+            </w:pPr>
+            <w:r>
+              <w:t>Identificador del producto.</w:t>
+            </w:r>
+          </w:p>
+          <w:p>
+            <w:pPr>
+              <w:jc w:val="both"/>
+            </w:pPr>
+            <w:r>
+              <w:t>Identificador del disco duro.</w:t>
+            </w:r>
+          </w:p>
+          <w:p>
+            <w:pPr>
+              <w:jc w:val="both"/>
+            </w:pPr>
+            <w:r>
+              <w:t>Identificador del monitor.</w:t>
+            </w:r>
+          </w:p>
+          <w:p>
+            <w:pPr>
+              <w:jc w:val="both"/>
+            </w:pPr>
+            <w:r>
+              <w:t>Identificador de la tarjeta de sonido.</w:t>
+            </w:r>
+          </w:p>
+          <w:p>
+            <w:pPr>
+              <w:jc w:val="both"/>
+            </w:pPr>
+            <w:r>
+              <w:t>Identificador del dispositivo de entrada.</w:t>
+            </w:r>
+          </w:p>
+          <w:p>
+            <w:pPr>
+              <w:jc w:val="both"/>
+            </w:pPr>
+            <w:r>
+              <w:t>Identificador del dispositivo de salida.</w:t>
+            </w:r>
+          </w:p>
+          <w:p>
+            <w:pPr>
+              <w:jc w:val="both"/>
+            </w:pPr>
+            <w:r>
+              <w:t>Identificador de la tarjeta de red.</w:t>
+            </w:r>
+          </w:p>
+          <w:p>
+            <w:pPr>
+              <w:jc w:val="both"/>
+            </w:pPr>
+            <w:r>
+              <w:t>Identificador del gabinete.</w:t>
+            </w:r>
+          </w:p>
+          <w:p>
+            <w:pPr>
+              <w:jc w:val="both"/>
+            </w:pPr>
+            <w:r>
+              <w:t xml:space="preserve">Identificador de la </w:t>
+            </w:r>
+            <w:proofErr w:type="spellStart"/>
+            <w:r>
+              <w:t>motherboard</w:t>
+            </w:r>
+            <w:proofErr w:type="spellEnd"/>
+            <w:r>
+              <w:t>.</w:t>
+            </w:r>
+          </w:p>
+          <w:p>
+            <w:pPr>
+              <w:jc w:val="both"/>
+            </w:pPr>
+            <w:r>
+              <w:t>Identificador de la tarjeta gráfica.</w:t>
+            </w:r>
+          </w:p>
+          <w:p>
+            <w:pPr>
+              <w:jc w:val="both"/>
+            </w:pPr>
+            <w:r>
+              <w:t xml:space="preserve">Identificador de la memoria </w:t>
+            </w:r>
+            <w:proofErr w:type="spellStart"/>
+            <w:r>
+              <w:t>ram</w:t>
+            </w:r>
+            <w:proofErr w:type="spellEnd"/>
+            <w:r>
+              <w:t>.</w:t>
+            </w:r>
+          </w:p>
+          <w:p>
+            <w:pPr>
+              <w:jc w:val="both"/>
+            </w:pPr>
+            <w:r>
+              <w:t>Identificador del procesador.</w:t>
+            </w:r>
           </w:p>
         </w:tc>
       </w:tr>
       <w:tr>
         <w:tc>
           <w:tcPr>
-            <w:tcW w:w="988" w:type="dxa"/>
+            <w:tcW w:w="567" w:type="dxa"/>
           </w:tcPr>
           <w:p>
             <w:pPr>
@@ -1054,7 +2142,7 @@
         </w:tc>
         <w:tc>
           <w:tcPr>
-            <w:tcW w:w="4897" w:type="dxa"/>
+            <w:tcW w:w="1276" w:type="dxa"/>
           </w:tcPr>
           <w:p>
             <w:pPr>
@@ -1069,7 +2157,7 @@
         </w:tc>
         <w:tc>
           <w:tcPr>
-            <w:tcW w:w="2943" w:type="dxa"/>
+            <w:tcW w:w="3686" w:type="dxa"/>
           </w:tcPr>
           <w:p>
             <w:pPr>
@@ -1090,13 +2178,64 @@
               <w:t>Id_equipo_armado</w:t>
             </w:r>
             <w:proofErr w:type="spellEnd"/>
+          </w:p>
+        </w:tc>
+        <w:tc>
+          <w:tcPr>
+            <w:tcW w:w="1701" w:type="dxa"/>
+          </w:tcPr>
+          <w:p>
+            <w:pPr>
+              <w:jc w:val="both"/>
+            </w:pPr>
+            <w:proofErr w:type="spellStart"/>
+            <w:r>
+              <w:t>integer</w:t>
+            </w:r>
+            <w:proofErr w:type="spellEnd"/>
+          </w:p>
+          <w:p>
+            <w:pPr>
+              <w:jc w:val="both"/>
+            </w:pPr>
+            <w:proofErr w:type="spellStart"/>
+            <w:r>
+              <w:t>integer</w:t>
+            </w:r>
+            <w:proofErr w:type="spellEnd"/>
+          </w:p>
+          <w:p>
+            <w:pPr>
+              <w:jc w:val="both"/>
+            </w:pPr>
+          </w:p>
+        </w:tc>
+        <w:tc>
+          <w:tcPr>
+            <w:tcW w:w="3969" w:type="dxa"/>
+          </w:tcPr>
+          <w:p>
+            <w:pPr>
+              <w:jc w:val="both"/>
+            </w:pPr>
+            <w:r>
+              <w:t>Identificador del dispositivo de entrada.</w:t>
+            </w:r>
+          </w:p>
+          <w:p>
+            <w:pPr>
+              <w:jc w:val="both"/>
+            </w:pPr>
+            <w:r>
+              <w:t>Identificador del equipo armado.</w:t>
+            </w:r>
           </w:p>
         </w:tc>
       </w:tr>
       <w:tr>
         <w:tc>
           <w:tcPr>
-            <w:tcW w:w="988" w:type="dxa"/>
+            <w:tcW w:w="567" w:type="dxa"/>
           </w:tcPr>
           <w:p>
             <w:pPr>
@@ -1109,25 +2248,22 @@
         </w:tc>
         <w:tc>
           <w:tcPr>
-            <w:tcW w:w="4897" w:type="dxa"/>
-          </w:tcPr>
-          <w:p>
-            <w:pPr>
-              <w:jc w:val="both"/>
-            </w:pPr>
-            <w:proofErr w:type="spellStart"/>
-            <w:r>
-              <w:t>Equipo_Armado_Dispositivo_de_</w:t>
-            </w:r>
-            <w:r>
-              <w:t>Salida</w:t>
-            </w:r>
-            <w:proofErr w:type="spellEnd"/>
-          </w:p>
-        </w:tc>
-        <w:tc>
-          <w:tcPr>
-            <w:tcW w:w="2943" w:type="dxa"/>
+            <w:tcW w:w="1276" w:type="dxa"/>
+          </w:tcPr>
+          <w:p>
+            <w:pPr>
+              <w:jc w:val="both"/>
+            </w:pPr>
+            <w:proofErr w:type="spellStart"/>
+            <w:r>
+              <w:t>Equipo_Armado_Dispositivo_de_Salida</w:t>
+            </w:r>
+            <w:proofErr w:type="spellEnd"/>
+          </w:p>
+        </w:tc>
+        <w:tc>
+          <w:tcPr>
+            <w:tcW w:w="3686" w:type="dxa"/>
           </w:tcPr>
           <w:p>
             <w:proofErr w:type="spellStart"/>
@@ -1142,13 +2278,54 @@
               <w:t>Id_equipo_armado</w:t>
             </w:r>
             <w:proofErr w:type="spellEnd"/>
+          </w:p>
+        </w:tc>
+        <w:tc>
+          <w:tcPr>
+            <w:tcW w:w="1701" w:type="dxa"/>
+          </w:tcPr>
+          <w:p>
+            <w:pPr>
+              <w:jc w:val="both"/>
+            </w:pPr>
+            <w:proofErr w:type="spellStart"/>
+            <w:r>
+              <w:t>integer</w:t>
+            </w:r>
+            <w:proofErr w:type="spellEnd"/>
+          </w:p>
+          <w:p>
+            <w:pPr>
+              <w:jc w:val="both"/>
+            </w:pPr>
+            <w:proofErr w:type="spellStart"/>
+            <w:r>
+              <w:t>integer</w:t>
+            </w:r>
+            <w:proofErr w:type="spellEnd"/>
+          </w:p>
+          <w:p/>
+        </w:tc>
+        <w:tc>
+          <w:tcPr>
+            <w:tcW w:w="3969" w:type="dxa"/>
+          </w:tcPr>
+          <w:p>
+            <w:r>
+              <w:t>Identificador del dispositivo de salida.</w:t>
+            </w:r>
+          </w:p>
+          <w:p>
+            <w:r>
+              <w:t>Identificador del equipo armado.</w:t>
+            </w:r>
           </w:p>
         </w:tc>
       </w:tr>
       <w:tr>
         <w:tc>
           <w:tcPr>
-            <w:tcW w:w="988" w:type="dxa"/>
+            <w:tcW w:w="567" w:type="dxa"/>
           </w:tcPr>
           <w:p>
             <w:pPr>
@@ -1161,7 +2338,7 @@
         </w:tc>
         <w:tc>
           <w:tcPr>
-            <w:tcW w:w="4897" w:type="dxa"/>
+            <w:tcW w:w="1276" w:type="dxa"/>
           </w:tcPr>
           <w:p>
             <w:pPr>
@@ -1174,7 +2351,7 @@
         </w:tc>
         <w:tc>
           <w:tcPr>
-            <w:tcW w:w="2943" w:type="dxa"/>
+            <w:tcW w:w="3686" w:type="dxa"/>
           </w:tcPr>
           <w:p>
             <w:pPr>
@@ -1225,26 +2402,141 @@
               <w:t>color_gabinete</w:t>
             </w:r>
             <w:proofErr w:type="spellEnd"/>
+          </w:p>
+        </w:tc>
+        <w:tc>
+          <w:tcPr>
+            <w:tcW w:w="1701" w:type="dxa"/>
+          </w:tcPr>
+          <w:p>
+            <w:pPr>
+              <w:jc w:val="both"/>
+            </w:pPr>
+            <w:proofErr w:type="spellStart"/>
+            <w:r>
+              <w:t>integer</w:t>
+            </w:r>
+            <w:proofErr w:type="spellEnd"/>
+          </w:p>
+          <w:p>
+            <w:pPr>
+              <w:jc w:val="both"/>
+            </w:pPr>
+            <w:proofErr w:type="spellStart"/>
+            <w:r>
+              <w:t>integer</w:t>
+            </w:r>
+            <w:proofErr w:type="spellEnd"/>
+          </w:p>
+          <w:p>
+            <w:pPr>
+              <w:jc w:val="both"/>
+            </w:pPr>
+            <w:proofErr w:type="spellStart"/>
+            <w:r>
+              <w:t>character</w:t>
+            </w:r>
+            <w:proofErr w:type="spellEnd"/>
+            <w:r>
+              <w:t>(20)</w:t>
+            </w:r>
+          </w:p>
+          <w:p>
+            <w:pPr>
+              <w:jc w:val="both"/>
+            </w:pPr>
+            <w:proofErr w:type="spellStart"/>
+            <w:r>
+              <w:t>character</w:t>
+            </w:r>
+            <w:proofErr w:type="spellEnd"/>
+            <w:r>
+              <w:t>(20)</w:t>
+            </w:r>
+          </w:p>
+          <w:p>
+            <w:pPr>
+              <w:jc w:val="both"/>
+            </w:pPr>
+            <w:proofErr w:type="spellStart"/>
+            <w:r>
+              <w:t>character</w:t>
+            </w:r>
+            <w:proofErr w:type="spellEnd"/>
+            <w:r>
+              <w:t>(20)</w:t>
+            </w:r>
+          </w:p>
+          <w:p>
+            <w:pPr>
+              <w:jc w:val="both"/>
+            </w:pPr>
+          </w:p>
+        </w:tc>
+        <w:tc>
+          <w:tcPr>
+            <w:tcW w:w="3969" w:type="dxa"/>
+          </w:tcPr>
+          <w:p>
+            <w:pPr>
+              <w:jc w:val="both"/>
+            </w:pPr>
+            <w:r>
+              <w:t>Identificador del gabinete.</w:t>
+            </w:r>
+          </w:p>
+          <w:p>
+            <w:pPr>
+              <w:jc w:val="both"/>
+            </w:pPr>
+            <w:r>
+              <w:t>Identificador del producto.</w:t>
+            </w:r>
+          </w:p>
+          <w:p>
+            <w:pPr>
+              <w:jc w:val="both"/>
+            </w:pPr>
+            <w:r>
+              <w:t>Tipo de fuente de poder del gabinete.</w:t>
+            </w:r>
+          </w:p>
+          <w:p>
+            <w:pPr>
+              <w:jc w:val="both"/>
+            </w:pPr>
+            <w:r>
+              <w:t>Material con el que está hecho el gabinete.</w:t>
+            </w:r>
+          </w:p>
+          <w:p>
+            <w:pPr>
+              <w:jc w:val="both"/>
+            </w:pPr>
+            <w:r>
+              <w:t>Color del gabinete.</w:t>
+            </w:r>
           </w:p>
         </w:tc>
       </w:tr>
       <w:tr>
         <w:tc>
           <w:tcPr>
-            <w:tcW w:w="988" w:type="dxa"/>
-          </w:tcPr>
-          <w:p>
-            <w:pPr>
-              <w:jc w:val="both"/>
-            </w:pPr>
-            <w:r>
+            <w:tcW w:w="567" w:type="dxa"/>
+          </w:tcPr>
+          <w:p>
+            <w:pPr>
+              <w:jc w:val="both"/>
+            </w:pPr>
+            <w:r>
+              <w:lastRenderedPageBreak/>
               <w:t>15</w:t>
             </w:r>
           </w:p>
         </w:tc>
         <w:tc>
           <w:tcPr>
-            <w:tcW w:w="4897" w:type="dxa"/>
+            <w:tcW w:w="1276" w:type="dxa"/>
           </w:tcPr>
           <w:p>
             <w:pPr>
@@ -1259,7 +2551,7 @@
         </w:tc>
         <w:tc>
           <w:tcPr>
-            <w:tcW w:w="2943" w:type="dxa"/>
+            <w:tcW w:w="3686" w:type="dxa"/>
           </w:tcPr>
           <w:p>
             <w:pPr>
@@ -1280,13 +2572,67 @@
               <w:t>Interfaz_tarjeta_de_red</w:t>
             </w:r>
             <w:proofErr w:type="spellEnd"/>
+          </w:p>
+        </w:tc>
+        <w:tc>
+          <w:tcPr>
+            <w:tcW w:w="1701" w:type="dxa"/>
+          </w:tcPr>
+          <w:p>
+            <w:pPr>
+              <w:jc w:val="both"/>
+            </w:pPr>
+            <w:proofErr w:type="spellStart"/>
+            <w:r>
+              <w:t>integer</w:t>
+            </w:r>
+            <w:proofErr w:type="spellEnd"/>
+          </w:p>
+          <w:p>
+            <w:pPr>
+              <w:jc w:val="both"/>
+            </w:pPr>
+            <w:proofErr w:type="spellStart"/>
+            <w:r>
+              <w:t>character</w:t>
+            </w:r>
+            <w:proofErr w:type="spellEnd"/>
+            <w:r>
+              <w:t>(20)</w:t>
+            </w:r>
+          </w:p>
+          <w:p>
+            <w:pPr>
+              <w:jc w:val="both"/>
+            </w:pPr>
+          </w:p>
+        </w:tc>
+        <w:tc>
+          <w:tcPr>
+            <w:tcW w:w="3969" w:type="dxa"/>
+          </w:tcPr>
+          <w:p>
+            <w:pPr>
+              <w:jc w:val="both"/>
+            </w:pPr>
+            <w:r>
+              <w:t>Identificador de la tarjeta de red.</w:t>
+            </w:r>
+          </w:p>
+          <w:p>
+            <w:pPr>
+              <w:jc w:val="both"/>
+            </w:pPr>
+            <w:r>
+              <w:t>Interfaz de la tarjeta de red.</w:t>
+            </w:r>
           </w:p>
         </w:tc>
       </w:tr>
       <w:tr>
         <w:tc>
           <w:tcPr>
-            <w:tcW w:w="988" w:type="dxa"/>
+            <w:tcW w:w="567" w:type="dxa"/>
           </w:tcPr>
           <w:p>
             <w:pPr>
@@ -1299,7 +2645,7 @@
         </w:tc>
         <w:tc>
           <w:tcPr>
-            <w:tcW w:w="4897" w:type="dxa"/>
+            <w:tcW w:w="1276" w:type="dxa"/>
           </w:tcPr>
           <w:p>
             <w:pPr>
@@ -1314,18 +2660,15 @@
         </w:tc>
         <w:tc>
           <w:tcPr>
-            <w:tcW w:w="2943" w:type="dxa"/>
-          </w:tcPr>
-          <w:p>
-            <w:pPr>
-              <w:jc w:val="both"/>
-            </w:pPr>
-            <w:proofErr w:type="spellStart"/>
-            <w:r>
-              <w:t>id_memoria</w:t>
-            </w:r>
-            <w:r>
-              <w:t>_ram</w:t>
+            <w:tcW w:w="3686" w:type="dxa"/>
+          </w:tcPr>
+          <w:p>
+            <w:pPr>
+              <w:jc w:val="both"/>
+            </w:pPr>
+            <w:proofErr w:type="spellStart"/>
+            <w:r>
+              <w:t>id_memoria_ram</w:t>
             </w:r>
             <w:proofErr w:type="spellEnd"/>
           </w:p>
@@ -1348,13 +2691,101 @@
               <w:t>capacidad_memoria_ram</w:t>
             </w:r>
             <w:proofErr w:type="spellEnd"/>
+          </w:p>
+        </w:tc>
+        <w:tc>
+          <w:tcPr>
+            <w:tcW w:w="1701" w:type="dxa"/>
+          </w:tcPr>
+          <w:p>
+            <w:pPr>
+              <w:jc w:val="both"/>
+            </w:pPr>
+            <w:proofErr w:type="spellStart"/>
+            <w:r>
+              <w:t>integer</w:t>
+            </w:r>
+            <w:proofErr w:type="spellEnd"/>
+          </w:p>
+          <w:p>
+            <w:pPr>
+              <w:jc w:val="both"/>
+            </w:pPr>
+            <w:proofErr w:type="spellStart"/>
+            <w:r>
+              <w:t>Integer</w:t>
+            </w:r>
+            <w:proofErr w:type="spellEnd"/>
+          </w:p>
+          <w:p>
+            <w:pPr>
+              <w:jc w:val="both"/>
+            </w:pPr>
+            <w:proofErr w:type="spellStart"/>
+            <w:r>
+              <w:t>character</w:t>
+            </w:r>
+            <w:proofErr w:type="spellEnd"/>
+            <w:r>
+              <w:t>(10)</w:t>
+            </w:r>
+          </w:p>
+          <w:p>
+            <w:pPr>
+              <w:jc w:val="both"/>
+            </w:pPr>
+          </w:p>
+        </w:tc>
+        <w:tc>
+          <w:tcPr>
+            <w:tcW w:w="3969" w:type="dxa"/>
+          </w:tcPr>
+          <w:p>
+            <w:pPr>
+              <w:jc w:val="both"/>
+            </w:pPr>
+            <w:r>
+              <w:t xml:space="preserve">Identificador de la memoria </w:t>
+            </w:r>
+            <w:proofErr w:type="spellStart"/>
+            <w:r>
+              <w:t>ram</w:t>
+            </w:r>
+            <w:proofErr w:type="spellEnd"/>
+            <w:r>
+              <w:t>.</w:t>
+            </w:r>
+          </w:p>
+          <w:p>
+            <w:pPr>
+              <w:jc w:val="both"/>
+            </w:pPr>
+            <w:r>
+              <w:t>Identificador del producto.</w:t>
+            </w:r>
+          </w:p>
+          <w:p>
+            <w:pPr>
+              <w:jc w:val="both"/>
+            </w:pPr>
+            <w:r>
+              <w:t xml:space="preserve">Capacidad de almacenamiento de la memoria </w:t>
+            </w:r>
+            <w:proofErr w:type="spellStart"/>
+            <w:r>
+              <w:t>ram</w:t>
+            </w:r>
+            <w:proofErr w:type="spellEnd"/>
+            <w:r>
+              <w:t>.</w:t>
+            </w:r>
           </w:p>
         </w:tc>
       </w:tr>
       <w:tr>
         <w:tc>
           <w:tcPr>
-            <w:tcW w:w="988" w:type="dxa"/>
+            <w:tcW w:w="567" w:type="dxa"/>
           </w:tcPr>
           <w:p>
             <w:pPr>
@@ -1367,7 +2798,7 @@
         </w:tc>
         <w:tc>
           <w:tcPr>
-            <w:tcW w:w="4897" w:type="dxa"/>
+            <w:tcW w:w="1276" w:type="dxa"/>
           </w:tcPr>
           <w:p>
             <w:pPr>
@@ -1380,7 +2811,7 @@
         </w:tc>
         <w:tc>
           <w:tcPr>
-            <w:tcW w:w="2943" w:type="dxa"/>
+            <w:tcW w:w="3686" w:type="dxa"/>
           </w:tcPr>
           <w:p>
             <w:pPr>
@@ -1431,13 +2862,138 @@
               <w:t>correo_mensajero</w:t>
             </w:r>
             <w:proofErr w:type="spellEnd"/>
+          </w:p>
+        </w:tc>
+        <w:tc>
+          <w:tcPr>
+            <w:tcW w:w="1701" w:type="dxa"/>
+          </w:tcPr>
+          <w:p>
+            <w:pPr>
+              <w:jc w:val="both"/>
+            </w:pPr>
+            <w:proofErr w:type="spellStart"/>
+            <w:r>
+              <w:t>character</w:t>
+            </w:r>
+            <w:proofErr w:type="spellEnd"/>
+            <w:r>
+              <w:t>(13)</w:t>
+            </w:r>
+          </w:p>
+          <w:p>
+            <w:pPr>
+              <w:jc w:val="both"/>
+            </w:pPr>
+            <w:proofErr w:type="spellStart"/>
+            <w:r>
+              <w:t>character</w:t>
+            </w:r>
+            <w:proofErr w:type="spellEnd"/>
+            <w:r>
+              <w:t>(20)</w:t>
+            </w:r>
+          </w:p>
+          <w:p>
+            <w:pPr>
+              <w:jc w:val="both"/>
+            </w:pPr>
+            <w:proofErr w:type="spellStart"/>
+            <w:r>
+              <w:t>character</w:t>
+            </w:r>
+            <w:proofErr w:type="spellEnd"/>
+            <w:r>
+              <w:t>(20)</w:t>
+            </w:r>
+          </w:p>
+          <w:p>
+            <w:pPr>
+              <w:jc w:val="both"/>
+            </w:pPr>
+            <w:proofErr w:type="spellStart"/>
+            <w:r>
+              <w:t>character</w:t>
+            </w:r>
+            <w:proofErr w:type="spellEnd"/>
+            <w:r>
+              <w:t>(20)</w:t>
+            </w:r>
+          </w:p>
+          <w:p>
+            <w:pPr>
+              <w:jc w:val="both"/>
+            </w:pPr>
+            <w:proofErr w:type="spellStart"/>
+            <w:r>
+              <w:t>character</w:t>
+            </w:r>
+            <w:proofErr w:type="spellEnd"/>
+            <w:r>
+              <w:t>(20)</w:t>
+            </w:r>
+          </w:p>
+          <w:p>
+            <w:pPr>
+              <w:jc w:val="both"/>
+            </w:pPr>
+          </w:p>
+          <w:p>
+            <w:pPr>
+              <w:jc w:val="both"/>
+            </w:pPr>
+          </w:p>
+        </w:tc>
+        <w:tc>
+          <w:tcPr>
+            <w:tcW w:w="3969" w:type="dxa"/>
+          </w:tcPr>
+          <w:p>
+            <w:pPr>
+              <w:jc w:val="both"/>
+            </w:pPr>
+            <w:r>
+              <w:t>Identificador del mensajero.</w:t>
+            </w:r>
+          </w:p>
+          <w:p>
+            <w:pPr>
+              <w:jc w:val="both"/>
+            </w:pPr>
+            <w:r>
+              <w:t>Nombre del mensajero.</w:t>
+            </w:r>
+          </w:p>
+          <w:p>
+            <w:pPr>
+              <w:jc w:val="both"/>
+            </w:pPr>
+            <w:r>
+              <w:t>Apellido paterno del mensajero.</w:t>
+            </w:r>
+          </w:p>
+          <w:p>
+            <w:pPr>
+              <w:jc w:val="both"/>
+            </w:pPr>
+            <w:r>
+              <w:t>Apellido materno del mensajero.</w:t>
+            </w:r>
+          </w:p>
+          <w:p>
+            <w:pPr>
+              <w:jc w:val="both"/>
+            </w:pPr>
+            <w:r>
+              <w:t>Correo electrónico del mensajero.</w:t>
+            </w:r>
           </w:p>
         </w:tc>
       </w:tr>
       <w:tr>
         <w:tc>
           <w:tcPr>
-            <w:tcW w:w="988" w:type="dxa"/>
+            <w:tcW w:w="567" w:type="dxa"/>
           </w:tcPr>
           <w:p>
             <w:pPr>
@@ -1450,7 +3006,7 @@
         </w:tc>
         <w:tc>
           <w:tcPr>
-            <w:tcW w:w="4897" w:type="dxa"/>
+            <w:tcW w:w="1276" w:type="dxa"/>
           </w:tcPr>
           <w:p>
             <w:pPr>
@@ -1463,7 +3019,7 @@
         </w:tc>
         <w:tc>
           <w:tcPr>
-            <w:tcW w:w="2943" w:type="dxa"/>
+            <w:tcW w:w="3686" w:type="dxa"/>
           </w:tcPr>
           <w:p>
             <w:pPr>
@@ -1501,7 +3057,6 @@
             </w:pPr>
             <w:proofErr w:type="spellStart"/>
             <w:r>
-              <w:lastRenderedPageBreak/>
               <w:t>resolucion_monitor</w:t>
             </w:r>
             <w:proofErr w:type="spellEnd"/>
@@ -1515,27 +3070,133 @@
               <w:t>tipo_monitor</w:t>
             </w:r>
             <w:proofErr w:type="spellEnd"/>
+          </w:p>
+        </w:tc>
+        <w:tc>
+          <w:tcPr>
+            <w:tcW w:w="1701" w:type="dxa"/>
+          </w:tcPr>
+          <w:p>
+            <w:pPr>
+              <w:jc w:val="both"/>
+            </w:pPr>
+            <w:proofErr w:type="spellStart"/>
+            <w:r>
+              <w:t>integer</w:t>
+            </w:r>
+            <w:proofErr w:type="spellEnd"/>
+          </w:p>
+          <w:p>
+            <w:pPr>
+              <w:jc w:val="both"/>
+            </w:pPr>
+            <w:proofErr w:type="spellStart"/>
+            <w:r>
+              <w:t>boolean</w:t>
+            </w:r>
+            <w:proofErr w:type="spellEnd"/>
+          </w:p>
+          <w:p>
+            <w:pPr>
+              <w:jc w:val="both"/>
+            </w:pPr>
+            <w:r>
+              <w:t>real</w:t>
+            </w:r>
+          </w:p>
+          <w:p>
+            <w:pPr>
+              <w:jc w:val="both"/>
+            </w:pPr>
+            <w:r>
+              <w:t>real</w:t>
+            </w:r>
+          </w:p>
+          <w:p>
+            <w:pPr>
+              <w:jc w:val="both"/>
+            </w:pPr>
+            <w:proofErr w:type="spellStart"/>
+            <w:r>
+              <w:t>character</w:t>
+            </w:r>
+            <w:proofErr w:type="spellEnd"/>
+            <w:r>
+              <w:t>(20)</w:t>
+            </w:r>
+          </w:p>
+        </w:tc>
+        <w:tc>
+          <w:tcPr>
+            <w:tcW w:w="3969" w:type="dxa"/>
+          </w:tcPr>
+          <w:p>
+            <w:pPr>
+              <w:jc w:val="both"/>
+            </w:pPr>
+            <w:r>
+              <w:t>Identificador del producto.</w:t>
+            </w:r>
+          </w:p>
+          <w:p>
+            <w:pPr>
+              <w:jc w:val="both"/>
+            </w:pPr>
+            <w:r>
+              <w:t>Indica si el monitor es táctil.</w:t>
+            </w:r>
+          </w:p>
+          <w:p>
+            <w:pPr>
+              <w:jc w:val="both"/>
+            </w:pPr>
+            <w:r>
+              <w:t>Tamaño del monitor.</w:t>
+            </w:r>
+          </w:p>
+          <w:p>
+            <w:pPr>
+              <w:jc w:val="both"/>
+            </w:pPr>
+            <w:r>
+              <w:t>Resolución del monitor.</w:t>
+            </w:r>
+          </w:p>
+          <w:p>
+            <w:pPr>
+              <w:jc w:val="both"/>
+            </w:pPr>
+            <w:r>
+              <w:t xml:space="preserve">Tipo del monitor (LCD, Plasma, </w:t>
+            </w:r>
+            <w:proofErr w:type="spellStart"/>
+            <w:r>
+              <w:t>etc</w:t>
+            </w:r>
+            <w:proofErr w:type="spellEnd"/>
+            <w:r>
+              <w:t>).</w:t>
+            </w:r>
           </w:p>
         </w:tc>
       </w:tr>
       <w:tr>
         <w:tc>
           <w:tcPr>
-            <w:tcW w:w="988" w:type="dxa"/>
-          </w:tcPr>
-          <w:p>
-            <w:pPr>
-              <w:jc w:val="both"/>
-            </w:pPr>
-            <w:r>
-              <w:lastRenderedPageBreak/>
+            <w:tcW w:w="567" w:type="dxa"/>
+          </w:tcPr>
+          <w:p>
+            <w:pPr>
+              <w:jc w:val="both"/>
+            </w:pPr>
+            <w:r>
               <w:t>19</w:t>
             </w:r>
           </w:p>
         </w:tc>
         <w:tc>
           <w:tcPr>
-            <w:tcW w:w="4897" w:type="dxa"/>
+            <w:tcW w:w="1276" w:type="dxa"/>
           </w:tcPr>
           <w:p>
             <w:pPr>
@@ -1550,7 +3211,7 @@
         </w:tc>
         <w:tc>
           <w:tcPr>
-            <w:tcW w:w="2943" w:type="dxa"/>
+            <w:tcW w:w="3686" w:type="dxa"/>
           </w:tcPr>
           <w:p>
             <w:pPr>
@@ -1601,13 +3262,169 @@
               <w:t>compatibilidad_marca_motherboard</w:t>
             </w:r>
             <w:proofErr w:type="spellEnd"/>
+          </w:p>
+        </w:tc>
+        <w:tc>
+          <w:tcPr>
+            <w:tcW w:w="1701" w:type="dxa"/>
+          </w:tcPr>
+          <w:p>
+            <w:pPr>
+              <w:jc w:val="both"/>
+            </w:pPr>
+            <w:proofErr w:type="spellStart"/>
+            <w:r>
+              <w:t>integer</w:t>
+            </w:r>
+            <w:proofErr w:type="spellEnd"/>
+          </w:p>
+          <w:p>
+            <w:pPr>
+              <w:jc w:val="both"/>
+            </w:pPr>
+            <w:proofErr w:type="spellStart"/>
+            <w:r>
+              <w:t>integer</w:t>
+            </w:r>
+            <w:proofErr w:type="spellEnd"/>
+          </w:p>
+          <w:p>
+            <w:pPr>
+              <w:jc w:val="both"/>
+            </w:pPr>
+            <w:proofErr w:type="spellStart"/>
+            <w:r>
+              <w:t>character</w:t>
+            </w:r>
+            <w:proofErr w:type="spellEnd"/>
+            <w:r>
+              <w:t>(10)</w:t>
+            </w:r>
+          </w:p>
+          <w:p>
+            <w:pPr>
+              <w:jc w:val="both"/>
+            </w:pPr>
+            <w:r>
+              <w:t>real</w:t>
+            </w:r>
+          </w:p>
+          <w:p>
+            <w:pPr>
+              <w:jc w:val="both"/>
+            </w:pPr>
+            <w:proofErr w:type="spellStart"/>
+            <w:r>
+              <w:t>character</w:t>
+            </w:r>
+            <w:proofErr w:type="spellEnd"/>
+            <w:r>
+              <w:t>(20)</w:t>
+            </w:r>
+          </w:p>
+          <w:p>
+            <w:pPr>
+              <w:jc w:val="both"/>
+            </w:pPr>
+          </w:p>
+          <w:p>
+            <w:pPr>
+              <w:jc w:val="both"/>
+            </w:pPr>
+          </w:p>
+          <w:p>
+            <w:pPr>
+              <w:jc w:val="both"/>
+            </w:pPr>
+          </w:p>
+          <w:p>
+            <w:pPr>
+              <w:jc w:val="both"/>
+            </w:pPr>
+          </w:p>
+        </w:tc>
+        <w:tc>
+          <w:tcPr>
+            <w:tcW w:w="3969" w:type="dxa"/>
+          </w:tcPr>
+          <w:p>
+            <w:pPr>
+              <w:jc w:val="both"/>
+            </w:pPr>
+            <w:r>
+              <w:t xml:space="preserve">Identificador de la </w:t>
+            </w:r>
+            <w:proofErr w:type="spellStart"/>
+            <w:r>
+              <w:t>motherboard</w:t>
+            </w:r>
+            <w:proofErr w:type="spellEnd"/>
+            <w:r>
+              <w:t>.</w:t>
+            </w:r>
+          </w:p>
+          <w:p>
+            <w:pPr>
+              <w:jc w:val="both"/>
+            </w:pPr>
+            <w:r>
+              <w:t>Identificador del producto.</w:t>
+            </w:r>
+          </w:p>
+          <w:p>
+            <w:pPr>
+              <w:jc w:val="both"/>
+            </w:pPr>
+            <w:r>
+              <w:t xml:space="preserve">Capacidad del bus de la </w:t>
+            </w:r>
+            <w:proofErr w:type="spellStart"/>
+            <w:r>
+              <w:t>motherboard</w:t>
+            </w:r>
+            <w:proofErr w:type="spellEnd"/>
+            <w:r>
+              <w:t>.</w:t>
+            </w:r>
+          </w:p>
+          <w:p>
+            <w:pPr>
+              <w:jc w:val="both"/>
+            </w:pPr>
+            <w:r>
+              <w:t xml:space="preserve">Capacidad de memoria de la </w:t>
+            </w:r>
+            <w:proofErr w:type="spellStart"/>
+            <w:r>
+              <w:t>motherboard</w:t>
+            </w:r>
+            <w:proofErr w:type="spellEnd"/>
+            <w:r>
+              <w:t>.</w:t>
+            </w:r>
+          </w:p>
+          <w:p>
+            <w:pPr>
+              <w:jc w:val="both"/>
+            </w:pPr>
+            <w:r>
+              <w:t xml:space="preserve">Compatibilidad con una marca de la </w:t>
+            </w:r>
+            <w:proofErr w:type="spellStart"/>
+            <w:r>
+              <w:t>motherboard</w:t>
+            </w:r>
+            <w:proofErr w:type="spellEnd"/>
+            <w:r>
+              <w:t>.</w:t>
+            </w:r>
           </w:p>
         </w:tc>
       </w:tr>
       <w:tr>
         <w:tc>
           <w:tcPr>
-            <w:tcW w:w="988" w:type="dxa"/>
+            <w:tcW w:w="567" w:type="dxa"/>
           </w:tcPr>
           <w:p>
             <w:pPr>
@@ -1620,7 +3437,7 @@
         </w:tc>
         <w:tc>
           <w:tcPr>
-            <w:tcW w:w="4897" w:type="dxa"/>
+            <w:tcW w:w="1276" w:type="dxa"/>
           </w:tcPr>
           <w:p>
             <w:pPr>
@@ -1633,7 +3450,7 @@
         </w:tc>
         <w:tc>
           <w:tcPr>
-            <w:tcW w:w="2943" w:type="dxa"/>
+            <w:tcW w:w="3686" w:type="dxa"/>
           </w:tcPr>
           <w:p>
             <w:pPr>
@@ -1687,13 +3504,114 @@
               <w:t>cantidad_pago</w:t>
             </w:r>
             <w:proofErr w:type="spellEnd"/>
+          </w:p>
+        </w:tc>
+        <w:tc>
+          <w:tcPr>
+            <w:tcW w:w="1701" w:type="dxa"/>
+          </w:tcPr>
+          <w:p>
+            <w:pPr>
+              <w:jc w:val="both"/>
+            </w:pPr>
+            <w:proofErr w:type="spellStart"/>
+            <w:r>
+              <w:t>integer</w:t>
+            </w:r>
+            <w:proofErr w:type="spellEnd"/>
+          </w:p>
+          <w:p>
+            <w:pPr>
+              <w:jc w:val="both"/>
+            </w:pPr>
+            <w:proofErr w:type="spellStart"/>
+            <w:r>
+              <w:t>character</w:t>
+            </w:r>
+            <w:proofErr w:type="spellEnd"/>
+            <w:r>
+              <w:t>(13)</w:t>
+            </w:r>
+          </w:p>
+          <w:p>
+            <w:pPr>
+              <w:jc w:val="both"/>
+            </w:pPr>
+            <w:proofErr w:type="spellStart"/>
+            <w:r>
+              <w:t>integer</w:t>
+            </w:r>
+            <w:proofErr w:type="spellEnd"/>
+          </w:p>
+          <w:p>
+            <w:pPr>
+              <w:jc w:val="both"/>
+            </w:pPr>
+            <w:r>
+              <w:t>date</w:t>
+            </w:r>
+          </w:p>
+          <w:p>
+            <w:pPr>
+              <w:jc w:val="both"/>
+            </w:pPr>
+            <w:proofErr w:type="spellStart"/>
+            <w:r>
+              <w:t>integer</w:t>
+            </w:r>
+            <w:proofErr w:type="spellEnd"/>
+          </w:p>
+        </w:tc>
+        <w:tc>
+          <w:tcPr>
+            <w:tcW w:w="3969" w:type="dxa"/>
+          </w:tcPr>
+          <w:p>
+            <w:pPr>
+              <w:jc w:val="both"/>
+            </w:pPr>
+            <w:r>
+              <w:t>Identificador del pago.</w:t>
+            </w:r>
+          </w:p>
+          <w:p>
+            <w:pPr>
+              <w:jc w:val="both"/>
+            </w:pPr>
+            <w:r>
+              <w:t>Identificador del cliente.</w:t>
+            </w:r>
+          </w:p>
+          <w:p>
+            <w:pPr>
+              <w:jc w:val="both"/>
+            </w:pPr>
+            <w:r>
+              <w:t>Número del pedido.</w:t>
+            </w:r>
+          </w:p>
+          <w:p>
+            <w:pPr>
+              <w:jc w:val="both"/>
+            </w:pPr>
+            <w:r>
+              <w:t>Fecha del pago.</w:t>
+            </w:r>
+          </w:p>
+          <w:p>
+            <w:pPr>
+              <w:jc w:val="both"/>
+            </w:pPr>
+            <w:r>
+              <w:t>Cantidad total del pago.</w:t>
+            </w:r>
           </w:p>
         </w:tc>
       </w:tr>
       <w:tr>
         <w:tc>
           <w:tcPr>
-            <w:tcW w:w="988" w:type="dxa"/>
+            <w:tcW w:w="567" w:type="dxa"/>
           </w:tcPr>
           <w:p>
             <w:pPr>
@@ -1706,7 +3624,7 @@
         </w:tc>
         <w:tc>
           <w:tcPr>
-            <w:tcW w:w="4897" w:type="dxa"/>
+            <w:tcW w:w="1276" w:type="dxa"/>
           </w:tcPr>
           <w:p>
             <w:pPr>
@@ -1719,7 +3637,7 @@
         </w:tc>
         <w:tc>
           <w:tcPr>
-            <w:tcW w:w="2943" w:type="dxa"/>
+            <w:tcW w:w="3686" w:type="dxa"/>
           </w:tcPr>
           <w:p>
             <w:pPr>
@@ -1760,13 +3678,84 @@
               <w:t>cantidad_pedido</w:t>
             </w:r>
             <w:proofErr w:type="spellEnd"/>
+          </w:p>
+        </w:tc>
+        <w:tc>
+          <w:tcPr>
+            <w:tcW w:w="1701" w:type="dxa"/>
+          </w:tcPr>
+          <w:p>
+            <w:proofErr w:type="spellStart"/>
+            <w:r>
+              <w:t>integer</w:t>
+            </w:r>
+            <w:proofErr w:type="spellEnd"/>
+          </w:p>
+          <w:p>
+            <w:proofErr w:type="spellStart"/>
+            <w:r>
+              <w:t>character</w:t>
+            </w:r>
+            <w:proofErr w:type="spellEnd"/>
+            <w:r>
+              <w:t>(13)</w:t>
+            </w:r>
+          </w:p>
+          <w:p>
+            <w:r>
+              <w:t>date</w:t>
+            </w:r>
+          </w:p>
+          <w:p>
+            <w:proofErr w:type="spellStart"/>
+            <w:r>
+              <w:t>integer</w:t>
+            </w:r>
+            <w:proofErr w:type="spellEnd"/>
+          </w:p>
+        </w:tc>
+        <w:tc>
+          <w:tcPr>
+            <w:tcW w:w="3969" w:type="dxa"/>
+          </w:tcPr>
+          <w:p>
+            <w:pPr>
+              <w:jc w:val="both"/>
+            </w:pPr>
+            <w:r>
+              <w:t>Identificador del pedido.</w:t>
+            </w:r>
+          </w:p>
+          <w:p>
+            <w:pPr>
+              <w:jc w:val="both"/>
+            </w:pPr>
+            <w:r>
+              <w:t>Identificador del cliente.</w:t>
+            </w:r>
+          </w:p>
+          <w:p>
+            <w:pPr>
+              <w:jc w:val="both"/>
+            </w:pPr>
+            <w:r>
+              <w:t>Fecha en la que se realiza el pedido.</w:t>
+            </w:r>
+          </w:p>
+          <w:p>
+            <w:pPr>
+              <w:jc w:val="both"/>
+            </w:pPr>
+            <w:r>
+              <w:t>Cantidad total del pedido.</w:t>
+            </w:r>
           </w:p>
         </w:tc>
       </w:tr>
       <w:tr>
         <w:tc>
           <w:tcPr>
-            <w:tcW w:w="988" w:type="dxa"/>
+            <w:tcW w:w="567" w:type="dxa"/>
           </w:tcPr>
           <w:p>
             <w:pPr>
@@ -1779,7 +3768,7 @@
         </w:tc>
         <w:tc>
           <w:tcPr>
-            <w:tcW w:w="4897" w:type="dxa"/>
+            <w:tcW w:w="1276" w:type="dxa"/>
           </w:tcPr>
           <w:p>
             <w:pPr>
@@ -1792,7 +3781,7 @@
         </w:tc>
         <w:tc>
           <w:tcPr>
-            <w:tcW w:w="2943" w:type="dxa"/>
+            <w:tcW w:w="3686" w:type="dxa"/>
           </w:tcPr>
           <w:p>
             <w:pPr>
@@ -1863,13 +3852,166 @@
               <w:t>cache_procesador</w:t>
             </w:r>
             <w:proofErr w:type="spellEnd"/>
+          </w:p>
+        </w:tc>
+        <w:tc>
+          <w:tcPr>
+            <w:tcW w:w="1701" w:type="dxa"/>
+          </w:tcPr>
+          <w:p>
+            <w:pPr>
+              <w:jc w:val="both"/>
+            </w:pPr>
+            <w:proofErr w:type="spellStart"/>
+            <w:r>
+              <w:t>integer</w:t>
+            </w:r>
+            <w:proofErr w:type="spellEnd"/>
+          </w:p>
+          <w:p>
+            <w:pPr>
+              <w:jc w:val="both"/>
+            </w:pPr>
+            <w:proofErr w:type="spellStart"/>
+            <w:r>
+              <w:t>integer</w:t>
+            </w:r>
+            <w:proofErr w:type="spellEnd"/>
+          </w:p>
+          <w:p>
+            <w:pPr>
+              <w:jc w:val="both"/>
+            </w:pPr>
+            <w:proofErr w:type="spellStart"/>
+            <w:r>
+              <w:t>integer</w:t>
+            </w:r>
+            <w:proofErr w:type="spellEnd"/>
+          </w:p>
+          <w:p>
+            <w:pPr>
+              <w:jc w:val="both"/>
+            </w:pPr>
+            <w:proofErr w:type="spellStart"/>
+            <w:r>
+              <w:t>integer</w:t>
+            </w:r>
+            <w:proofErr w:type="spellEnd"/>
+          </w:p>
+          <w:p>
+            <w:pPr>
+              <w:jc w:val="both"/>
+            </w:pPr>
+            <w:proofErr w:type="spellStart"/>
+            <w:r>
+              <w:t>character</w:t>
+            </w:r>
+            <w:proofErr w:type="spellEnd"/>
+            <w:r>
+              <w:t>(20)</w:t>
+            </w:r>
+          </w:p>
+          <w:p>
+            <w:pPr>
+              <w:jc w:val="both"/>
+            </w:pPr>
+            <w:proofErr w:type="spellStart"/>
+            <w:r>
+              <w:t>character</w:t>
+            </w:r>
+            <w:proofErr w:type="spellEnd"/>
+            <w:r>
+              <w:t>(10)</w:t>
+            </w:r>
+          </w:p>
+          <w:p>
+            <w:pPr>
+              <w:jc w:val="both"/>
+            </w:pPr>
+            <w:proofErr w:type="spellStart"/>
+            <w:r>
+              <w:t>character</w:t>
+            </w:r>
+            <w:proofErr w:type="spellEnd"/>
+            <w:r>
+              <w:t>(10)</w:t>
+            </w:r>
+          </w:p>
+        </w:tc>
+        <w:tc>
+          <w:tcPr>
+            <w:tcW w:w="3969" w:type="dxa"/>
+          </w:tcPr>
+          <w:p>
+            <w:pPr>
+              <w:jc w:val="both"/>
+            </w:pPr>
+            <w:r>
+              <w:t>Identificador del procesador.</w:t>
+            </w:r>
+          </w:p>
+          <w:p>
+            <w:pPr>
+              <w:jc w:val="both"/>
+            </w:pPr>
+            <w:r>
+              <w:t>Identificador del producto.</w:t>
+            </w:r>
+          </w:p>
+          <w:p>
+            <w:pPr>
+              <w:jc w:val="both"/>
+            </w:pPr>
+            <w:r>
+              <w:t xml:space="preserve">Número de núcleos lógicos </w:t>
+            </w:r>
+            <w:proofErr w:type="spellStart"/>
+            <w:r>
+              <w:t>lógicos</w:t>
+            </w:r>
+            <w:proofErr w:type="spellEnd"/>
+            <w:r>
+              <w:t>.</w:t>
+            </w:r>
+          </w:p>
+          <w:p>
+            <w:pPr>
+              <w:jc w:val="both"/>
+            </w:pPr>
+            <w:r>
+              <w:t>Número de núcleos físicos.</w:t>
+            </w:r>
+          </w:p>
+          <w:p>
+            <w:pPr>
+              <w:jc w:val="both"/>
+            </w:pPr>
+            <w:r>
+              <w:t>Modelo del procesador.</w:t>
+            </w:r>
+          </w:p>
+          <w:p>
+            <w:pPr>
+              <w:jc w:val="both"/>
+            </w:pPr>
+            <w:r>
+              <w:t>Capacidad de memoria del procesador.</w:t>
+            </w:r>
+          </w:p>
+          <w:p>
+            <w:pPr>
+              <w:jc w:val="both"/>
+            </w:pPr>
+            <w:r>
+              <w:t xml:space="preserve">Capacidad de memoria cache del procesador. </w:t>
+            </w:r>
           </w:p>
         </w:tc>
       </w:tr>
       <w:tr>
         <w:tc>
           <w:tcPr>
-            <w:tcW w:w="988" w:type="dxa"/>
+            <w:tcW w:w="567" w:type="dxa"/>
           </w:tcPr>
           <w:p>
             <w:pPr>
@@ -1882,7 +4024,7 @@
         </w:tc>
         <w:tc>
           <w:tcPr>
-            <w:tcW w:w="4897" w:type="dxa"/>
+            <w:tcW w:w="1276" w:type="dxa"/>
           </w:tcPr>
           <w:p>
             <w:pPr>
@@ -1895,7 +4037,7 @@
         </w:tc>
         <w:tc>
           <w:tcPr>
-            <w:tcW w:w="2943" w:type="dxa"/>
+            <w:tcW w:w="3686" w:type="dxa"/>
           </w:tcPr>
           <w:p>
             <w:pPr>
@@ -1933,29 +4075,121 @@
             </w:pPr>
             <w:proofErr w:type="spellStart"/>
             <w:r>
+              <w:lastRenderedPageBreak/>
               <w:t>descripción_producto</w:t>
             </w:r>
             <w:proofErr w:type="spellEnd"/>
+          </w:p>
+        </w:tc>
+        <w:tc>
+          <w:tcPr>
+            <w:tcW w:w="1701" w:type="dxa"/>
+          </w:tcPr>
+          <w:p>
+            <w:pPr>
+              <w:jc w:val="both"/>
+            </w:pPr>
+            <w:proofErr w:type="spellStart"/>
+            <w:r>
+              <w:lastRenderedPageBreak/>
+              <w:t>integer</w:t>
+            </w:r>
+            <w:proofErr w:type="spellEnd"/>
+          </w:p>
+          <w:p>
+            <w:pPr>
+              <w:jc w:val="both"/>
+            </w:pPr>
+            <w:proofErr w:type="spellStart"/>
+            <w:r>
+              <w:t>character</w:t>
+            </w:r>
+            <w:proofErr w:type="spellEnd"/>
+            <w:r>
+              <w:t>(30)</w:t>
+            </w:r>
+          </w:p>
+          <w:p>
+            <w:pPr>
+              <w:jc w:val="both"/>
+            </w:pPr>
+            <w:r>
+              <w:t>real</w:t>
+            </w:r>
+          </w:p>
+          <w:p>
+            <w:pPr>
+              <w:jc w:val="both"/>
+            </w:pPr>
+            <w:proofErr w:type="spellStart"/>
+            <w:r>
+              <w:lastRenderedPageBreak/>
+              <w:t>character</w:t>
+            </w:r>
+            <w:proofErr w:type="spellEnd"/>
+            <w:r>
+              <w:t>(60)</w:t>
+            </w:r>
+          </w:p>
+        </w:tc>
+        <w:tc>
+          <w:tcPr>
+            <w:tcW w:w="3969" w:type="dxa"/>
+          </w:tcPr>
+          <w:p>
+            <w:pPr>
+              <w:jc w:val="both"/>
+            </w:pPr>
+            <w:r>
+              <w:lastRenderedPageBreak/>
+              <w:t>Identificador del producto.</w:t>
+            </w:r>
+          </w:p>
+          <w:p>
+            <w:pPr>
+              <w:jc w:val="both"/>
+            </w:pPr>
+            <w:r>
+              <w:t>Marca del producto.</w:t>
+            </w:r>
+          </w:p>
+          <w:p>
+            <w:pPr>
+              <w:jc w:val="both"/>
+            </w:pPr>
+            <w:r>
+              <w:t>Precio del producto.</w:t>
+            </w:r>
+          </w:p>
+          <w:p>
+            <w:pPr>
+              <w:jc w:val="both"/>
+            </w:pPr>
+            <w:r>
+              <w:lastRenderedPageBreak/>
+              <w:t>Descripción específica del producto.</w:t>
+            </w:r>
           </w:p>
         </w:tc>
       </w:tr>
       <w:tr>
         <w:tc>
           <w:tcPr>
-            <w:tcW w:w="988" w:type="dxa"/>
-          </w:tcPr>
-          <w:p>
-            <w:pPr>
-              <w:jc w:val="both"/>
-            </w:pPr>
-            <w:r>
+            <w:tcW w:w="567" w:type="dxa"/>
+          </w:tcPr>
+          <w:p>
+            <w:pPr>
+              <w:jc w:val="both"/>
+            </w:pPr>
+            <w:r>
+              <w:lastRenderedPageBreak/>
               <w:t>24</w:t>
             </w:r>
           </w:p>
         </w:tc>
         <w:tc>
           <w:tcPr>
-            <w:tcW w:w="4897" w:type="dxa"/>
+            <w:tcW w:w="1276" w:type="dxa"/>
           </w:tcPr>
           <w:p>
             <w:pPr>
@@ -1970,7 +4204,7 @@
         </w:tc>
         <w:tc>
           <w:tcPr>
-            <w:tcW w:w="2943" w:type="dxa"/>
+            <w:tcW w:w="3686" w:type="dxa"/>
           </w:tcPr>
           <w:p>
             <w:proofErr w:type="spellStart"/>
@@ -1985,13 +4219,50 @@
               <w:t>Protocolo_tarjeta_de_red</w:t>
             </w:r>
             <w:proofErr w:type="spellEnd"/>
+          </w:p>
+        </w:tc>
+        <w:tc>
+          <w:tcPr>
+            <w:tcW w:w="1701" w:type="dxa"/>
+          </w:tcPr>
+          <w:p>
+            <w:proofErr w:type="spellStart"/>
+            <w:r>
+              <w:t>integer</w:t>
+            </w:r>
+            <w:proofErr w:type="spellEnd"/>
+          </w:p>
+          <w:p>
+            <w:proofErr w:type="spellStart"/>
+            <w:r>
+              <w:t>character</w:t>
+            </w:r>
+            <w:proofErr w:type="spellEnd"/>
+            <w:r>
+              <w:t>(20)</w:t>
+            </w:r>
+          </w:p>
+        </w:tc>
+        <w:tc>
+          <w:tcPr>
+            <w:tcW w:w="3969" w:type="dxa"/>
+          </w:tcPr>
+          <w:p>
+            <w:r>
+              <w:t>Identificador de la tarjeta de red.</w:t>
+            </w:r>
+          </w:p>
+          <w:p>
+            <w:r>
+              <w:t>Protocolo de la tarjeta de red.</w:t>
+            </w:r>
           </w:p>
         </w:tc>
       </w:tr>
       <w:tr>
         <w:tc>
           <w:tcPr>
-            <w:tcW w:w="988" w:type="dxa"/>
+            <w:tcW w:w="567" w:type="dxa"/>
           </w:tcPr>
           <w:p>
             <w:pPr>
@@ -2004,7 +4275,7 @@
         </w:tc>
         <w:tc>
           <w:tcPr>
-            <w:tcW w:w="4897" w:type="dxa"/>
+            <w:tcW w:w="1276" w:type="dxa"/>
           </w:tcPr>
           <w:p>
             <w:pPr>
@@ -2019,7 +4290,7 @@
         </w:tc>
         <w:tc>
           <w:tcPr>
-            <w:tcW w:w="2943" w:type="dxa"/>
+            <w:tcW w:w="3686" w:type="dxa"/>
           </w:tcPr>
           <w:p>
             <w:proofErr w:type="spellStart"/>
@@ -2034,13 +4305,50 @@
               <w:t>rfc_proveedor</w:t>
             </w:r>
             <w:proofErr w:type="spellEnd"/>
+          </w:p>
+        </w:tc>
+        <w:tc>
+          <w:tcPr>
+            <w:tcW w:w="1701" w:type="dxa"/>
+          </w:tcPr>
+          <w:p>
+            <w:proofErr w:type="spellStart"/>
+            <w:r>
+              <w:t>integer</w:t>
+            </w:r>
+            <w:proofErr w:type="spellEnd"/>
+          </w:p>
+          <w:p>
+            <w:proofErr w:type="spellStart"/>
+            <w:r>
+              <w:t>character</w:t>
+            </w:r>
+            <w:proofErr w:type="spellEnd"/>
+            <w:r>
+              <w:t>(13)</w:t>
+            </w:r>
+          </w:p>
+        </w:tc>
+        <w:tc>
+          <w:tcPr>
+            <w:tcW w:w="3969" w:type="dxa"/>
+          </w:tcPr>
+          <w:p>
+            <w:r>
+              <w:t>Identificador del producto.</w:t>
+            </w:r>
+          </w:p>
+          <w:p>
+            <w:r>
+              <w:t>Identificador del proveedor.</w:t>
+            </w:r>
           </w:p>
         </w:tc>
       </w:tr>
       <w:tr>
         <w:tc>
           <w:tcPr>
-            <w:tcW w:w="988" w:type="dxa"/>
+            <w:tcW w:w="567" w:type="dxa"/>
           </w:tcPr>
           <w:p>
             <w:pPr>
@@ -2053,7 +4361,7 @@
         </w:tc>
         <w:tc>
           <w:tcPr>
-            <w:tcW w:w="4897" w:type="dxa"/>
+            <w:tcW w:w="1276" w:type="dxa"/>
           </w:tcPr>
           <w:p>
             <w:pPr>
@@ -2066,7 +4374,7 @@
         </w:tc>
         <w:tc>
           <w:tcPr>
-            <w:tcW w:w="2943" w:type="dxa"/>
+            <w:tcW w:w="3686" w:type="dxa"/>
           </w:tcPr>
           <w:p>
             <w:proofErr w:type="spellStart"/>
@@ -2088,13 +4396,76 @@
               <w:t>giro_productos_proveedor</w:t>
             </w:r>
             <w:proofErr w:type="spellEnd"/>
+          </w:p>
+        </w:tc>
+        <w:tc>
+          <w:tcPr>
+            <w:tcW w:w="1701" w:type="dxa"/>
+          </w:tcPr>
+          <w:p>
+            <w:proofErr w:type="spellStart"/>
+            <w:r>
+              <w:t>character</w:t>
+            </w:r>
+            <w:proofErr w:type="spellEnd"/>
+            <w:r>
+              <w:t>(13)</w:t>
+            </w:r>
+          </w:p>
+          <w:p>
+            <w:proofErr w:type="spellStart"/>
+            <w:r>
+              <w:t>character</w:t>
+            </w:r>
+            <w:proofErr w:type="spellEnd"/>
+            <w:r>
+              <w:t>(20)</w:t>
+            </w:r>
+          </w:p>
+          <w:p>
+            <w:proofErr w:type="spellStart"/>
+            <w:r>
+              <w:t>character</w:t>
+            </w:r>
+            <w:proofErr w:type="spellEnd"/>
+            <w:r>
+              <w:t>(20)</w:t>
+            </w:r>
+          </w:p>
+        </w:tc>
+        <w:tc>
+          <w:tcPr>
+            <w:tcW w:w="3969" w:type="dxa"/>
+          </w:tcPr>
+          <w:p>
+            <w:r>
+              <w:t>Identificador del proveedor.</w:t>
+            </w:r>
+          </w:p>
+          <w:p>
+            <w:r>
+              <w:t>Nombre del proveedor.</w:t>
+            </w:r>
+          </w:p>
+          <w:p>
+            <w:r>
+              <w:t xml:space="preserve">Giro de productos del proveedor (Dispositivos, Monitores, Procesadores, </w:t>
+            </w:r>
+            <w:proofErr w:type="spellStart"/>
+            <w:r>
+              <w:t>etc</w:t>
+            </w:r>
+            <w:proofErr w:type="spellEnd"/>
+            <w:r>
+              <w:t>).</w:t>
+            </w:r>
           </w:p>
         </w:tc>
       </w:tr>
       <w:tr>
         <w:tc>
           <w:tcPr>
-            <w:tcW w:w="988" w:type="dxa"/>
+            <w:tcW w:w="567" w:type="dxa"/>
           </w:tcPr>
           <w:p>
             <w:pPr>
@@ -2107,7 +4478,7 @@
         </w:tc>
         <w:tc>
           <w:tcPr>
-            <w:tcW w:w="4897" w:type="dxa"/>
+            <w:tcW w:w="1276" w:type="dxa"/>
           </w:tcPr>
           <w:p>
             <w:pPr>
@@ -2122,7 +4493,7 @@
         </w:tc>
         <w:tc>
           <w:tcPr>
-            <w:tcW w:w="2943" w:type="dxa"/>
+            <w:tcW w:w="3686" w:type="dxa"/>
           </w:tcPr>
           <w:p>
             <w:proofErr w:type="spellStart"/>
@@ -2137,13 +4508,48 @@
               <w:t>numero_pedido</w:t>
             </w:r>
             <w:proofErr w:type="spellEnd"/>
+          </w:p>
+        </w:tc>
+        <w:tc>
+          <w:tcPr>
+            <w:tcW w:w="1701" w:type="dxa"/>
+          </w:tcPr>
+          <w:p>
+            <w:proofErr w:type="spellStart"/>
+            <w:r>
+              <w:t>integer</w:t>
+            </w:r>
+            <w:proofErr w:type="spellEnd"/>
+          </w:p>
+          <w:p>
+            <w:proofErr w:type="spellStart"/>
+            <w:r>
+              <w:t>integer</w:t>
+            </w:r>
+            <w:proofErr w:type="spellEnd"/>
+          </w:p>
+          <w:p/>
+        </w:tc>
+        <w:tc>
+          <w:tcPr>
+            <w:tcW w:w="3969" w:type="dxa"/>
+          </w:tcPr>
+          <w:p>
+            <w:r>
+              <w:t>Identificador del mensajero.</w:t>
+            </w:r>
+          </w:p>
+          <w:p>
+            <w:r>
+              <w:t>Identificador del pedido.</w:t>
+            </w:r>
           </w:p>
         </w:tc>
       </w:tr>
       <w:tr>
         <w:tc>
           <w:tcPr>
-            <w:tcW w:w="988" w:type="dxa"/>
+            <w:tcW w:w="567" w:type="dxa"/>
           </w:tcPr>
           <w:p>
             <w:pPr>
@@ -2156,7 +4562,7 @@
         </w:tc>
         <w:tc>
           <w:tcPr>
-            <w:tcW w:w="4897" w:type="dxa"/>
+            <w:tcW w:w="1276" w:type="dxa"/>
           </w:tcPr>
           <w:p>
             <w:pPr>
@@ -2171,7 +4577,7 @@
         </w:tc>
         <w:tc>
           <w:tcPr>
-            <w:tcW w:w="2943" w:type="dxa"/>
+            <w:tcW w:w="3686" w:type="dxa"/>
           </w:tcPr>
           <w:p>
             <w:proofErr w:type="spellStart"/>
@@ -2193,13 +4599,62 @@
               <w:t>rfc_cliente</w:t>
             </w:r>
             <w:proofErr w:type="spellEnd"/>
+          </w:p>
+        </w:tc>
+        <w:tc>
+          <w:tcPr>
+            <w:tcW w:w="1701" w:type="dxa"/>
+          </w:tcPr>
+          <w:p>
+            <w:proofErr w:type="spellStart"/>
+            <w:r>
+              <w:t>integer</w:t>
+            </w:r>
+            <w:proofErr w:type="spellEnd"/>
+          </w:p>
+          <w:p>
+            <w:proofErr w:type="spellStart"/>
+            <w:r>
+              <w:t>integer</w:t>
+            </w:r>
+            <w:proofErr w:type="spellEnd"/>
+          </w:p>
+          <w:p>
+            <w:proofErr w:type="spellStart"/>
+            <w:r>
+              <w:t>character</w:t>
+            </w:r>
+            <w:proofErr w:type="spellEnd"/>
+            <w:r>
+              <w:t>(13)</w:t>
+            </w:r>
+          </w:p>
+        </w:tc>
+        <w:tc>
+          <w:tcPr>
+            <w:tcW w:w="3969" w:type="dxa"/>
+          </w:tcPr>
+          <w:p>
+            <w:r>
+              <w:t>Identificador del producto.</w:t>
+            </w:r>
+          </w:p>
+          <w:p>
+            <w:r>
+              <w:t>Identificador del pedido.</w:t>
+            </w:r>
+          </w:p>
+          <w:p>
+            <w:r>
+              <w:t>Identificador del cliente.</w:t>
+            </w:r>
           </w:p>
         </w:tc>
       </w:tr>
       <w:tr>
         <w:tc>
           <w:tcPr>
-            <w:tcW w:w="988" w:type="dxa"/>
+            <w:tcW w:w="567" w:type="dxa"/>
           </w:tcPr>
           <w:p>
             <w:pPr>
@@ -2212,7 +4667,7 @@
         </w:tc>
         <w:tc>
           <w:tcPr>
-            <w:tcW w:w="4897" w:type="dxa"/>
+            <w:tcW w:w="1276" w:type="dxa"/>
           </w:tcPr>
           <w:p>
             <w:pPr>
@@ -2227,7 +4682,7 @@
         </w:tc>
         <w:tc>
           <w:tcPr>
-            <w:tcW w:w="2943" w:type="dxa"/>
+            <w:tcW w:w="3686" w:type="dxa"/>
           </w:tcPr>
           <w:p>
             <w:proofErr w:type="spellStart"/>
@@ -2240,10 +4695,531 @@
             <w:proofErr w:type="spellStart"/>
             <w:r>
               <w:t>memoria_ram_tarjeta_grafica</w:t>
+            </w:r>
+            <w:proofErr w:type="spellEnd"/>
+          </w:p>
+        </w:tc>
+        <w:tc>
+          <w:tcPr>
+            <w:tcW w:w="1701" w:type="dxa"/>
+          </w:tcPr>
+          <w:p>
+            <w:proofErr w:type="spellStart"/>
+            <w:r>
+              <w:t>integer</w:t>
+            </w:r>
+            <w:proofErr w:type="spellEnd"/>
+          </w:p>
+          <w:p>
+            <w:proofErr w:type="spellStart"/>
+            <w:r>
+              <w:t>integer</w:t>
+            </w:r>
+            <w:proofErr w:type="spellEnd"/>
+          </w:p>
+        </w:tc>
+        <w:tc>
+          <w:tcPr>
+            <w:tcW w:w="3969" w:type="dxa"/>
+          </w:tcPr>
+          <w:p>
+            <w:r>
+              <w:t>Identificador del producto.</w:t>
+            </w:r>
+          </w:p>
+          <w:p>
+            <w:r>
+              <w:t xml:space="preserve">Capacidad de memoria </w:t>
+            </w:r>
+            <w:proofErr w:type="spellStart"/>
+            <w:r>
+              <w:t>ram</w:t>
+            </w:r>
+            <w:proofErr w:type="spellEnd"/>
+            <w:r>
+              <w:t xml:space="preserve"> de la tarjeta gráfica.</w:t>
+            </w:r>
+          </w:p>
+        </w:tc>
+      </w:tr>
+      <w:tr>
+        <w:tc>
+          <w:tcPr>
+            <w:tcW w:w="567" w:type="dxa"/>
+          </w:tcPr>
+          <w:p>
+            <w:pPr>
+              <w:jc w:val="both"/>
+            </w:pPr>
+            <w:r>
+              <w:t>30</w:t>
+            </w:r>
+          </w:p>
+        </w:tc>
+        <w:tc>
+          <w:tcPr>
+            <w:tcW w:w="1276" w:type="dxa"/>
+          </w:tcPr>
+          <w:p>
+            <w:pPr>
+              <w:jc w:val="both"/>
+            </w:pPr>
+            <w:proofErr w:type="spellStart"/>
+            <w:r>
+              <w:t>Tarjeta_de_Red</w:t>
+            </w:r>
+            <w:proofErr w:type="spellEnd"/>
+          </w:p>
+        </w:tc>
+        <w:tc>
+          <w:tcPr>
+            <w:tcW w:w="3686" w:type="dxa"/>
+          </w:tcPr>
+          <w:p>
+            <w:proofErr w:type="spellStart"/>
+            <w:r>
+              <w:t>id_producto</w:t>
+            </w:r>
+            <w:proofErr w:type="spellEnd"/>
+          </w:p>
+          <w:p>
+            <w:proofErr w:type="spellStart"/>
+            <w:r>
+              <w:t>id_tarjeta_de_red</w:t>
+            </w:r>
+            <w:proofErr w:type="spellEnd"/>
+          </w:p>
+          <w:p>
+            <w:proofErr w:type="spellStart"/>
+            <w:r>
+              <w:t>velocidad_transferencia_tarjeta_de_red</w:t>
+            </w:r>
+            <w:proofErr w:type="spellEnd"/>
+          </w:p>
+        </w:tc>
+        <w:tc>
+          <w:tcPr>
+            <w:tcW w:w="1701" w:type="dxa"/>
+          </w:tcPr>
+          <w:p>
+            <w:proofErr w:type="spellStart"/>
+            <w:r>
+              <w:t>integer</w:t>
+            </w:r>
+            <w:proofErr w:type="spellEnd"/>
+          </w:p>
+          <w:p>
+            <w:proofErr w:type="spellStart"/>
+            <w:r>
+              <w:t>integer</w:t>
+            </w:r>
+            <w:proofErr w:type="spellEnd"/>
+          </w:p>
+          <w:p>
+            <w:r>
+              <w:t>real</w:t>
+            </w:r>
+          </w:p>
+        </w:tc>
+        <w:tc>
+          <w:tcPr>
+            <w:tcW w:w="3969" w:type="dxa"/>
+          </w:tcPr>
+          <w:p>
+            <w:r>
+              <w:t>Identificador del producto.</w:t>
+            </w:r>
+          </w:p>
+          <w:p>
+            <w:r>
+              <w:t>Identificador de la tarjeta de red.</w:t>
+            </w:r>
+          </w:p>
+          <w:p>
+            <w:r>
+              <w:t>Capacidad de la velocidad de transferencia de red.</w:t>
+            </w:r>
+          </w:p>
+        </w:tc>
+      </w:tr>
+      <w:tr>
+        <w:tc>
+          <w:tcPr>
+            <w:tcW w:w="567" w:type="dxa"/>
+          </w:tcPr>
+          <w:p>
+            <w:pPr>
+              <w:jc w:val="both"/>
+            </w:pPr>
+            <w:r>
+              <w:t>31</w:t>
+            </w:r>
+          </w:p>
+        </w:tc>
+        <w:tc>
+          <w:tcPr>
+            <w:tcW w:w="1276" w:type="dxa"/>
+          </w:tcPr>
+          <w:p>
+            <w:pPr>
+              <w:jc w:val="both"/>
+            </w:pPr>
+            <w:proofErr w:type="spellStart"/>
+            <w:r>
+              <w:t>Tarjeta_de_Sonido</w:t>
+            </w:r>
+            <w:proofErr w:type="spellEnd"/>
+          </w:p>
+        </w:tc>
+        <w:tc>
+          <w:tcPr>
+            <w:tcW w:w="3686" w:type="dxa"/>
+          </w:tcPr>
+          <w:p>
+            <w:proofErr w:type="spellStart"/>
+            <w:r>
+              <w:t>id_producto</w:t>
+            </w:r>
+            <w:proofErr w:type="spellEnd"/>
+          </w:p>
+          <w:p>
+            <w:proofErr w:type="spellStart"/>
+            <w:r>
+              <w:t>entradas_tarjeta_sonido</w:t>
+            </w:r>
+            <w:proofErr w:type="spellEnd"/>
+          </w:p>
+          <w:p>
+            <w:proofErr w:type="spellStart"/>
+            <w:r>
+              <w:t>salidas_tarjeta_sonido</w:t>
+            </w:r>
+            <w:proofErr w:type="spellEnd"/>
+          </w:p>
+          <w:p>
+            <w:proofErr w:type="spellStart"/>
+            <w:r>
+              <w:t>id_tarjeta_de_sonido</w:t>
+            </w:r>
+            <w:proofErr w:type="spellEnd"/>
+          </w:p>
+        </w:tc>
+        <w:tc>
+          <w:tcPr>
+            <w:tcW w:w="1701" w:type="dxa"/>
+          </w:tcPr>
+          <w:p>
+            <w:proofErr w:type="spellStart"/>
+            <w:r>
+              <w:t>integer</w:t>
+            </w:r>
+            <w:proofErr w:type="spellEnd"/>
+          </w:p>
+          <w:p>
+            <w:proofErr w:type="spellStart"/>
+            <w:r>
+              <w:t>integer</w:t>
+            </w:r>
+            <w:proofErr w:type="spellEnd"/>
+          </w:p>
+          <w:p>
+            <w:proofErr w:type="spellStart"/>
+            <w:r>
+              <w:t>integer</w:t>
+            </w:r>
+            <w:proofErr w:type="spellEnd"/>
+          </w:p>
+          <w:p>
+            <w:proofErr w:type="spellStart"/>
+            <w:r>
+              <w:t>integer</w:t>
+            </w:r>
+            <w:proofErr w:type="spellEnd"/>
+          </w:p>
+        </w:tc>
+        <w:tc>
+          <w:tcPr>
+            <w:tcW w:w="3969" w:type="dxa"/>
+          </w:tcPr>
+          <w:p>
+            <w:r>
+              <w:t>Identificador del producto</w:t>
+            </w:r>
+          </w:p>
+          <w:p>
+            <w:r>
+              <w:t>Número de entradas.</w:t>
+            </w:r>
+          </w:p>
+          <w:p>
+            <w:r>
+              <w:t>Número de salidas.</w:t>
+            </w:r>
+          </w:p>
+          <w:p>
+            <w:r>
+              <w:t>Identificador de la tarjeta de sonido.</w:t>
+            </w:r>
+          </w:p>
+        </w:tc>
+      </w:tr>
+      <w:tr>
+        <w:tc>
+          <w:tcPr>
+            <w:tcW w:w="567" w:type="dxa"/>
+          </w:tcPr>
+          <w:p>
+            <w:pPr>
+              <w:jc w:val="both"/>
+            </w:pPr>
+            <w:r>
+              <w:t>32</w:t>
+            </w:r>
+          </w:p>
+        </w:tc>
+        <w:tc>
+          <w:tcPr>
+            <w:tcW w:w="1276" w:type="dxa"/>
+          </w:tcPr>
+          <w:p>
+            <w:pPr>
+              <w:jc w:val="both"/>
+            </w:pPr>
+            <w:proofErr w:type="spellStart"/>
+            <w:r>
+              <w:t>Telefono_Cliente</w:t>
+            </w:r>
+            <w:proofErr w:type="spellEnd"/>
+          </w:p>
+        </w:tc>
+        <w:tc>
+          <w:tcPr>
+            <w:tcW w:w="3686" w:type="dxa"/>
+          </w:tcPr>
+          <w:p>
+            <w:proofErr w:type="spellStart"/>
+            <w:r>
+              <w:t>rfc_cliente</w:t>
+            </w:r>
+            <w:proofErr w:type="spellEnd"/>
+          </w:p>
+          <w:p>
+            <w:proofErr w:type="spellStart"/>
+            <w:r>
+              <w:t>telefono_cliente</w:t>
+            </w:r>
+            <w:proofErr w:type="spellEnd"/>
+          </w:p>
+        </w:tc>
+        <w:tc>
+          <w:tcPr>
+            <w:tcW w:w="1701" w:type="dxa"/>
+          </w:tcPr>
+          <w:p>
+            <w:proofErr w:type="spellStart"/>
+            <w:r>
+              <w:t>character</w:t>
+            </w:r>
+            <w:proofErr w:type="spellEnd"/>
+            <w:r>
+              <w:t>(13)</w:t>
+            </w:r>
+          </w:p>
+          <w:p>
+            <w:proofErr w:type="spellStart"/>
+            <w:r>
+              <w:t>integer</w:t>
+            </w:r>
+            <w:proofErr w:type="spellEnd"/>
+          </w:p>
+        </w:tc>
+        <w:tc>
+          <w:tcPr>
+            <w:tcW w:w="3969" w:type="dxa"/>
+          </w:tcPr>
+          <w:p>
+            <w:r>
+              <w:t>Identificador del cliente.</w:t>
+            </w:r>
+          </w:p>
+          <w:p>
+            <w:r>
+              <w:t>Número telefónico del cliente.</w:t>
+            </w:r>
+          </w:p>
+        </w:tc>
+      </w:tr>
+      <w:tr>
+        <w:tc>
+          <w:tcPr>
+            <w:tcW w:w="567" w:type="dxa"/>
+          </w:tcPr>
+          <w:p>
+            <w:pPr>
+              <w:jc w:val="both"/>
+            </w:pPr>
+            <w:r>
+              <w:t>33</w:t>
+            </w:r>
+          </w:p>
+        </w:tc>
+        <w:tc>
+          <w:tcPr>
+            <w:tcW w:w="1276" w:type="dxa"/>
+          </w:tcPr>
+          <w:p>
+            <w:pPr>
+              <w:jc w:val="both"/>
+            </w:pPr>
+            <w:proofErr w:type="spellStart"/>
+            <w:r>
+              <w:t>Telefono_Proveedor</w:t>
+            </w:r>
+            <w:proofErr w:type="spellEnd"/>
+          </w:p>
+        </w:tc>
+        <w:tc>
+          <w:tcPr>
+            <w:tcW w:w="3686" w:type="dxa"/>
+          </w:tcPr>
+          <w:p>
+            <w:proofErr w:type="spellStart"/>
+            <w:r>
+              <w:t>rfc_proveedor</w:t>
+            </w:r>
+            <w:proofErr w:type="spellEnd"/>
+          </w:p>
+          <w:p>
+            <w:proofErr w:type="spellStart"/>
+            <w:r>
+              <w:t>teléfono_proveedor</w:t>
+            </w:r>
+            <w:proofErr w:type="spellEnd"/>
+          </w:p>
+        </w:tc>
+        <w:tc>
+          <w:tcPr>
+            <w:tcW w:w="1701" w:type="dxa"/>
+          </w:tcPr>
+          <w:p>
+            <w:proofErr w:type="spellStart"/>
+            <w:r>
+              <w:t>character</w:t>
+            </w:r>
+            <w:proofErr w:type="spellEnd"/>
+            <w:r>
+              <w:t>(13)</w:t>
+            </w:r>
+          </w:p>
+          <w:p>
+            <w:proofErr w:type="spellStart"/>
+            <w:r>
+              <w:t>integer</w:t>
+            </w:r>
+            <w:proofErr w:type="spellEnd"/>
+          </w:p>
+        </w:tc>
+        <w:tc>
+          <w:tcPr>
+            <w:tcW w:w="3969" w:type="dxa"/>
+          </w:tcPr>
+          <w:p>
+            <w:r>
+              <w:t>Identificador del proveedor.</w:t>
+            </w:r>
+          </w:p>
+          <w:p>
+            <w:r>
+              <w:t>Número telefónico del proveedor.</w:t>
+            </w:r>
+          </w:p>
+        </w:tc>
+      </w:tr>
+      <w:tr>
+        <w:tc>
+          <w:tcPr>
+            <w:tcW w:w="567" w:type="dxa"/>
+          </w:tcPr>
+          <w:p>
+            <w:pPr>
+              <w:jc w:val="both"/>
+            </w:pPr>
+            <w:r>
+              <w:t>34</w:t>
+            </w:r>
+          </w:p>
+        </w:tc>
+        <w:tc>
+          <w:tcPr>
+            <w:tcW w:w="1276" w:type="dxa"/>
+          </w:tcPr>
+          <w:p>
+            <w:pPr>
+              <w:jc w:val="both"/>
+            </w:pPr>
+            <w:proofErr w:type="spellStart"/>
+            <w:r>
+              <w:t>Tipo_Audio_Tarjeta_Sonido</w:t>
+            </w:r>
+            <w:proofErr w:type="spellEnd"/>
+          </w:p>
+        </w:tc>
+        <w:tc>
+          <w:tcPr>
+            <w:tcW w:w="3686" w:type="dxa"/>
+          </w:tcPr>
+          <w:p>
+            <w:proofErr w:type="spellStart"/>
+            <w:r>
+              <w:t>id_tarjeta_de_sonido</w:t>
+            </w:r>
+            <w:proofErr w:type="spellEnd"/>
+          </w:p>
+          <w:p>
+            <w:proofErr w:type="spellStart"/>
+            <w:r>
+              <w:t>tipo_audio</w:t>
+            </w:r>
+            <w:proofErr w:type="spellEnd"/>
+          </w:p>
+        </w:tc>
+        <w:tc>
+          <w:tcPr>
+            <w:tcW w:w="1701" w:type="dxa"/>
+          </w:tcPr>
+          <w:p>
+            <w:proofErr w:type="spellStart"/>
+            <w:r>
+              <w:t>Integer</w:t>
+            </w:r>
+            <w:proofErr w:type="spellEnd"/>
+          </w:p>
+          <w:p>
+            <w:proofErr w:type="spellStart"/>
+            <w:r>
+              <w:t>character</w:t>
+            </w:r>
+            <w:proofErr w:type="spellEnd"/>
+            <w:r>
+              <w:t>(8)</w:t>
+            </w:r>
+          </w:p>
+        </w:tc>
+        <w:tc>
+          <w:tcPr>
+            <w:tcW w:w="3969" w:type="dxa"/>
+          </w:tcPr>
+          <w:p>
+            <w:r>
+              <w:t>Identificador de la tarjeta de audio.</w:t>
+            </w:r>
+          </w:p>
+          <w:p>
+            <w:r>
+              <w:t>Tipo de sonido de la tarjeta de audio.</w:t>
             </w:r>
             <w:bookmarkStart w:id="0" w:name="_GoBack"/>
             <w:bookmarkEnd w:id="0"/>
-            <w:proofErr w:type="spellEnd"/>
           </w:p>
         </w:tc>
       </w:tr>

</xml_diff>